<commit_message>
First changes in project memories
</commit_message>
<xml_diff>
--- a/Plantillas/Memorias Proyecto.docx
+++ b/Plantillas/Memorias Proyecto.docx
@@ -804,8 +804,8 @@
         <w:tblLook w:firstRow="0" w:noVBand="0" w:lastRow="0" w:firstColumn="0" w:lastColumn="0" w:noHBand="0" w:val="0000"/>
       </w:tblPr>
       <w:tblGrid>
-        <w:gridCol w:w="1045"/>
-        <w:gridCol w:w="7626"/>
+        <w:gridCol w:w="1044"/>
+        <w:gridCol w:w="7627"/>
       </w:tblGrid>
       <w:tr>
         <w:trPr>
@@ -813,7 +813,7 @@
         </w:trPr>
         <w:tc>
           <w:tcPr>
-            <w:tcW w:w="1045" w:type="dxa"/>
+            <w:tcW w:w="1044" w:type="dxa"/>
             <w:tcBorders>
               <w:top w:val="single" w:sz="4" w:space="0" w:color="657CD1"/>
               <w:left w:val="single" w:sz="4" w:space="0" w:color="657CD1"/>
@@ -879,7 +879,7 @@
         </w:tc>
         <w:tc>
           <w:tcPr>
-            <w:tcW w:w="7626" w:type="dxa"/>
+            <w:tcW w:w="7627" w:type="dxa"/>
             <w:tcBorders>
               <w:top w:val="single" w:sz="4" w:space="0" w:color="657CD1"/>
               <w:left w:val="single" w:sz="4" w:space="0" w:color="657CD1"/>
@@ -924,7 +924,7 @@
         </w:trPr>
         <w:tc>
           <w:tcPr>
-            <w:tcW w:w="1045" w:type="dxa"/>
+            <w:tcW w:w="1044" w:type="dxa"/>
             <w:tcBorders>
               <w:top w:val="single" w:sz="12" w:space="0" w:color="000001"/>
               <w:left w:val="single" w:sz="4" w:space="0" w:color="657CD1"/>
@@ -952,7 +952,7 @@
         </w:tc>
         <w:tc>
           <w:tcPr>
-            <w:tcW w:w="7626" w:type="dxa"/>
+            <w:tcW w:w="7627" w:type="dxa"/>
             <w:tcBorders>
               <w:top w:val="single" w:sz="12" w:space="0" w:color="000001"/>
               <w:left w:val="single" w:sz="4" w:space="0" w:color="657CD1"/>
@@ -1270,6 +1270,7 @@
                 <w:sz w:val="36"/>
                 <w:szCs w:val="36"/>
               </w:rPr>
+              <w:t>Iván García García</w:t>
             </w:r>
           </w:p>
         </w:tc>
@@ -1398,6 +1399,17 @@
               </w:rPr>
               <w:t xml:space="preserve"> </w:t>
             </w:r>
+            <w:r>
+              <w:rPr>
+                <w:rFonts w:eastAsia="Arial" w:cs="Arial" w:ascii="Arial" w:hAnsi="Arial"/>
+                <w:i/>
+                <w:iCs/>
+                <w:color w:val="FF0000"/>
+                <w:sz w:val="36"/>
+                <w:szCs w:val="36"/>
+              </w:rPr>
+              <w:t>GGBowling</w:t>
+            </w:r>
           </w:p>
         </w:tc>
       </w:tr>
@@ -1408,214 +1420,6 @@
         <w:widowControl w:val="false"/>
         <w:spacing w:before="0" w:after="0"/>
         <w:ind w:left="0" w:right="-20" w:hanging="0"/>
-        <w:rPr>
-          <w:rFonts w:ascii="Arial" w:hAnsi="Arial" w:eastAsia="Arial" w:cs="Arial"/>
-          <w:sz w:val="16"/>
-          <w:szCs w:val="16"/>
-        </w:rPr>
-      </w:pPr>
-      <w:r>
-        <w:rPr>
-          <w:rFonts w:eastAsia="Arial" w:cs="Arial" w:ascii="Arial" w:hAnsi="Arial"/>
-          <w:sz w:val="16"/>
-          <w:szCs w:val="16"/>
-        </w:rPr>
-      </w:r>
-    </w:p>
-    <w:p>
-      <w:pPr>
-        <w:pStyle w:val="Normal"/>
-        <w:ind w:left="3540" w:hanging="0"/>
-        <w:rPr>
-          <w:rFonts w:ascii="Arial" w:hAnsi="Arial" w:eastAsia="Arial" w:cs="Arial"/>
-          <w:sz w:val="16"/>
-          <w:szCs w:val="16"/>
-        </w:rPr>
-      </w:pPr>
-      <w:r>
-        <w:rPr>
-          <w:rFonts w:eastAsia="Arial" w:cs="Arial" w:ascii="Arial" w:hAnsi="Arial"/>
-          <w:sz w:val="16"/>
-          <w:szCs w:val="16"/>
-        </w:rPr>
-      </w:r>
-    </w:p>
-    <w:p>
-      <w:pPr>
-        <w:pStyle w:val="Normal"/>
-        <w:ind w:left="3540" w:hanging="0"/>
-        <w:rPr/>
-      </w:pPr>
-      <w:r>
-        <w:rPr/>
-      </w:r>
-    </w:p>
-    <w:p>
-      <w:pPr>
-        <w:pStyle w:val="Normal"/>
-        <w:ind w:left="3540" w:hanging="0"/>
-        <w:rPr>
-          <w:rFonts w:ascii="Arial" w:hAnsi="Arial" w:eastAsia="Arial" w:cs="Arial"/>
-          <w:sz w:val="16"/>
-          <w:szCs w:val="16"/>
-        </w:rPr>
-      </w:pPr>
-      <w:r>
-        <w:rPr>
-          <w:rFonts w:eastAsia="Arial" w:cs="Arial" w:ascii="Arial" w:hAnsi="Arial"/>
-          <w:sz w:val="16"/>
-          <w:szCs w:val="16"/>
-        </w:rPr>
-      </w:r>
-    </w:p>
-    <w:p>
-      <w:pPr>
-        <w:pStyle w:val="Normal"/>
-        <w:ind w:left="3540" w:hanging="0"/>
-        <w:rPr>
-          <w:rFonts w:ascii="Arial" w:hAnsi="Arial" w:eastAsia="Arial" w:cs="Arial"/>
-          <w:sz w:val="16"/>
-          <w:szCs w:val="16"/>
-        </w:rPr>
-      </w:pPr>
-      <w:r>
-        <w:rPr>
-          <w:rFonts w:eastAsia="Arial" w:cs="Arial" w:ascii="Arial" w:hAnsi="Arial"/>
-          <w:sz w:val="16"/>
-          <w:szCs w:val="16"/>
-        </w:rPr>
-      </w:r>
-    </w:p>
-    <w:p>
-      <w:pPr>
-        <w:pStyle w:val="Normal"/>
-        <w:ind w:left="3540" w:hanging="0"/>
-        <w:rPr>
-          <w:rFonts w:ascii="Arial" w:hAnsi="Arial" w:eastAsia="Arial" w:cs="Arial"/>
-          <w:sz w:val="16"/>
-          <w:szCs w:val="16"/>
-        </w:rPr>
-      </w:pPr>
-      <w:r>
-        <w:rPr>
-          <w:rFonts w:eastAsia="Arial" w:cs="Arial" w:ascii="Arial" w:hAnsi="Arial"/>
-          <w:sz w:val="16"/>
-          <w:szCs w:val="16"/>
-        </w:rPr>
-      </w:r>
-    </w:p>
-    <w:p>
-      <w:pPr>
-        <w:pStyle w:val="Normal"/>
-        <w:ind w:left="3540" w:hanging="0"/>
-        <w:rPr>
-          <w:rFonts w:ascii="Arial" w:hAnsi="Arial" w:eastAsia="Arial" w:cs="Arial"/>
-          <w:sz w:val="16"/>
-          <w:szCs w:val="16"/>
-        </w:rPr>
-      </w:pPr>
-      <w:r>
-        <w:rPr>
-          <w:rFonts w:eastAsia="Arial" w:cs="Arial" w:ascii="Arial" w:hAnsi="Arial"/>
-          <w:sz w:val="16"/>
-          <w:szCs w:val="16"/>
-        </w:rPr>
-      </w:r>
-    </w:p>
-    <w:p>
-      <w:pPr>
-        <w:pStyle w:val="Normal"/>
-        <w:ind w:left="3540" w:hanging="0"/>
-        <w:rPr>
-          <w:rFonts w:ascii="Arial" w:hAnsi="Arial" w:eastAsia="Arial" w:cs="Arial"/>
-          <w:sz w:val="16"/>
-          <w:szCs w:val="16"/>
-        </w:rPr>
-      </w:pPr>
-      <w:r>
-        <w:rPr>
-          <w:rFonts w:eastAsia="Arial" w:cs="Arial" w:ascii="Arial" w:hAnsi="Arial"/>
-          <w:sz w:val="16"/>
-          <w:szCs w:val="16"/>
-        </w:rPr>
-      </w:r>
-    </w:p>
-    <w:p>
-      <w:pPr>
-        <w:pStyle w:val="Normal"/>
-        <w:ind w:left="3540" w:hanging="0"/>
-        <w:rPr>
-          <w:rFonts w:ascii="Arial" w:hAnsi="Arial" w:eastAsia="Arial" w:cs="Arial"/>
-          <w:sz w:val="16"/>
-          <w:szCs w:val="16"/>
-        </w:rPr>
-      </w:pPr>
-      <w:r>
-        <w:rPr>
-          <w:rFonts w:eastAsia="Arial" w:cs="Arial" w:ascii="Arial" w:hAnsi="Arial"/>
-          <w:sz w:val="16"/>
-          <w:szCs w:val="16"/>
-        </w:rPr>
-      </w:r>
-    </w:p>
-    <w:p>
-      <w:pPr>
-        <w:pStyle w:val="Normal"/>
-        <w:ind w:left="3540" w:hanging="0"/>
-        <w:rPr>
-          <w:rFonts w:ascii="Arial" w:hAnsi="Arial" w:eastAsia="Arial" w:cs="Arial"/>
-          <w:sz w:val="16"/>
-          <w:szCs w:val="16"/>
-        </w:rPr>
-      </w:pPr>
-      <w:r>
-        <w:rPr>
-          <w:rFonts w:eastAsia="Arial" w:cs="Arial" w:ascii="Arial" w:hAnsi="Arial"/>
-          <w:sz w:val="16"/>
-          <w:szCs w:val="16"/>
-        </w:rPr>
-      </w:r>
-    </w:p>
-    <w:p>
-      <w:pPr>
-        <w:pStyle w:val="Normal"/>
-        <w:ind w:left="3540" w:hanging="0"/>
-        <w:rPr>
-          <w:rFonts w:ascii="Arial" w:hAnsi="Arial" w:eastAsia="Arial" w:cs="Arial"/>
-          <w:sz w:val="16"/>
-          <w:szCs w:val="16"/>
-        </w:rPr>
-      </w:pPr>
-      <w:r>
-        <w:rPr>
-          <w:rFonts w:eastAsia="Arial" w:cs="Arial" w:ascii="Arial" w:hAnsi="Arial"/>
-          <w:sz w:val="16"/>
-          <w:szCs w:val="16"/>
-        </w:rPr>
-      </w:r>
-    </w:p>
-    <w:p>
-      <w:pPr>
-        <w:pStyle w:val="Normal"/>
-        <w:ind w:left="3540" w:hanging="0"/>
-        <w:rPr>
-          <w:rFonts w:ascii="Arial" w:hAnsi="Arial" w:eastAsia="Arial" w:cs="Arial"/>
-          <w:sz w:val="16"/>
-          <w:szCs w:val="16"/>
-        </w:rPr>
-      </w:pPr>
-      <w:r>
-        <w:rPr>
-          <w:rFonts w:eastAsia="Arial" w:cs="Arial" w:ascii="Arial" w:hAnsi="Arial"/>
-          <w:sz w:val="16"/>
-          <w:szCs w:val="16"/>
-        </w:rPr>
-      </w:r>
-    </w:p>
-    <w:p>
-      <w:pPr>
-        <w:pStyle w:val="Normal"/>
-        <w:ind w:left="3540" w:hanging="0"/>
         <w:rPr>
           <w:rFonts w:ascii="Arial" w:hAnsi="Arial" w:eastAsia="Arial" w:cs="Arial"/>
           <w:sz w:val="16"/>
@@ -1729,8 +1533,24 @@
           <w:szCs w:val="22"/>
           <w:lang w:val="gl-ES"/>
         </w:rPr>
-        <w:t>CONTROL DE VERSIÓNS:</w:t>
-      </w:r>
+        <w:t xml:space="preserve">CONTROL DE VERSIÓNS: </w:t>
+      </w:r>
+      <w:hyperlink r:id="rId2">
+        <w:r>
+          <w:rPr>
+            <w:rStyle w:val="EnlacedeInternet"/>
+            <w:rFonts w:cs="Arial" w:ascii="Arial" w:hAnsi="Arial"/>
+            <w:b/>
+            <w:color w:val="000000"/>
+            <w:spacing w:val="-1"/>
+            <w:sz w:val="22"/>
+            <w:szCs w:val="22"/>
+            <w:u w:val="none"/>
+            <w:lang w:val="gl-ES"/>
+          </w:rPr>
+          <w:t>https://github.com/ivangarciagarcia/GGBowling</w:t>
+        </w:r>
+      </w:hyperlink>
     </w:p>
     <w:tbl>
       <w:tblPr>
@@ -2016,6 +1836,1266 @@
           </w:p>
         </w:tc>
       </w:tr>
+      <w:tr>
+        <w:trPr/>
+        <w:tc>
+          <w:tcPr>
+            <w:tcW w:w="1291" w:type="dxa"/>
+            <w:tcBorders>
+              <w:left w:val="single" w:sz="4" w:space="0" w:color="365F91"/>
+              <w:bottom w:val="single" w:sz="4" w:space="0" w:color="365F91"/>
+            </w:tcBorders>
+            <w:shd w:color="auto" w:fill="auto" w:val="clear"/>
+          </w:tcPr>
+          <w:p>
+            <w:pPr>
+              <w:pStyle w:val="Normal"/>
+              <w:widowControl w:val="false"/>
+              <w:spacing w:before="0" w:after="0"/>
+              <w:ind w:left="52" w:right="-20" w:firstLine="283"/>
+              <w:jc w:val="center"/>
+              <w:rPr>
+                <w:rFonts w:cs="Arial"/>
+                <w:b/>
+                <w:b/>
+                <w:bCs/>
+                <w:color w:val="365F91"/>
+                <w:spacing w:val="1"/>
+                <w:w w:val="81"/>
+                <w:szCs w:val="16"/>
+                <w:lang w:val="gl-ES"/>
+              </w:rPr>
+            </w:pPr>
+            <w:r>
+              <w:rPr>
+                <w:rFonts w:cs="Arial"/>
+                <w:b/>
+                <w:bCs/>
+                <w:color w:val="365F91"/>
+                <w:spacing w:val="1"/>
+                <w:w w:val="81"/>
+                <w:szCs w:val="16"/>
+                <w:lang w:val="gl-ES"/>
+              </w:rPr>
+            </w:r>
+          </w:p>
+        </w:tc>
+        <w:tc>
+          <w:tcPr>
+            <w:tcW w:w="1257" w:type="dxa"/>
+            <w:tcBorders>
+              <w:left w:val="single" w:sz="4" w:space="0" w:color="365F91"/>
+              <w:bottom w:val="single" w:sz="4" w:space="0" w:color="365F91"/>
+            </w:tcBorders>
+            <w:shd w:color="auto" w:fill="auto" w:val="clear"/>
+          </w:tcPr>
+          <w:p>
+            <w:pPr>
+              <w:pStyle w:val="Normal"/>
+              <w:widowControl w:val="false"/>
+              <w:spacing w:before="0" w:after="0"/>
+              <w:ind w:left="52" w:right="-20" w:firstLine="283"/>
+              <w:jc w:val="center"/>
+              <w:rPr>
+                <w:rFonts w:cs="Arial"/>
+                <w:b/>
+                <w:b/>
+                <w:bCs/>
+                <w:spacing w:val="1"/>
+                <w:w w:val="81"/>
+                <w:szCs w:val="16"/>
+                <w:lang w:val="gl-ES"/>
+              </w:rPr>
+            </w:pPr>
+            <w:r>
+              <w:rPr>
+                <w:rFonts w:cs="Arial"/>
+                <w:b/>
+                <w:bCs/>
+                <w:spacing w:val="1"/>
+                <w:w w:val="81"/>
+                <w:szCs w:val="16"/>
+                <w:lang w:val="gl-ES"/>
+              </w:rPr>
+            </w:r>
+          </w:p>
+        </w:tc>
+        <w:tc>
+          <w:tcPr>
+            <w:tcW w:w="6383" w:type="dxa"/>
+            <w:tcBorders>
+              <w:left w:val="single" w:sz="4" w:space="0" w:color="365F91"/>
+              <w:bottom w:val="single" w:sz="4" w:space="0" w:color="365F91"/>
+              <w:right w:val="single" w:sz="4" w:space="0" w:color="365F91"/>
+            </w:tcBorders>
+            <w:shd w:color="auto" w:fill="auto" w:val="clear"/>
+          </w:tcPr>
+          <w:p>
+            <w:pPr>
+              <w:pStyle w:val="Normal"/>
+              <w:widowControl w:val="false"/>
+              <w:spacing w:before="0" w:after="0"/>
+              <w:ind w:left="52" w:right="-20" w:firstLine="283"/>
+              <w:jc w:val="center"/>
+              <w:rPr>
+                <w:rFonts w:cs="Arial"/>
+                <w:b/>
+                <w:b/>
+                <w:bCs/>
+                <w:spacing w:val="1"/>
+                <w:w w:val="81"/>
+                <w:szCs w:val="16"/>
+                <w:lang w:val="gl-ES"/>
+              </w:rPr>
+            </w:pPr>
+            <w:r>
+              <w:rPr>
+                <w:rFonts w:cs="Arial"/>
+                <w:b/>
+                <w:bCs/>
+                <w:spacing w:val="1"/>
+                <w:w w:val="81"/>
+                <w:szCs w:val="16"/>
+                <w:lang w:val="gl-ES"/>
+              </w:rPr>
+            </w:r>
+          </w:p>
+        </w:tc>
+      </w:tr>
+      <w:tr>
+        <w:trPr/>
+        <w:tc>
+          <w:tcPr>
+            <w:tcW w:w="1291" w:type="dxa"/>
+            <w:tcBorders>
+              <w:left w:val="single" w:sz="4" w:space="0" w:color="365F91"/>
+              <w:bottom w:val="single" w:sz="4" w:space="0" w:color="365F91"/>
+            </w:tcBorders>
+            <w:shd w:color="auto" w:fill="auto" w:val="clear"/>
+          </w:tcPr>
+          <w:p>
+            <w:pPr>
+              <w:pStyle w:val="Normal"/>
+              <w:widowControl w:val="false"/>
+              <w:spacing w:before="0" w:after="0"/>
+              <w:ind w:left="52" w:right="-20" w:firstLine="283"/>
+              <w:jc w:val="center"/>
+              <w:rPr>
+                <w:rFonts w:cs="Arial"/>
+                <w:b/>
+                <w:b/>
+                <w:bCs/>
+                <w:color w:val="365F91"/>
+                <w:spacing w:val="1"/>
+                <w:w w:val="81"/>
+                <w:szCs w:val="16"/>
+                <w:lang w:val="gl-ES"/>
+              </w:rPr>
+            </w:pPr>
+            <w:r>
+              <w:rPr>
+                <w:rFonts w:cs="Arial"/>
+                <w:b/>
+                <w:bCs/>
+                <w:color w:val="365F91"/>
+                <w:spacing w:val="1"/>
+                <w:w w:val="81"/>
+                <w:szCs w:val="16"/>
+                <w:lang w:val="gl-ES"/>
+              </w:rPr>
+            </w:r>
+          </w:p>
+        </w:tc>
+        <w:tc>
+          <w:tcPr>
+            <w:tcW w:w="1257" w:type="dxa"/>
+            <w:tcBorders>
+              <w:left w:val="single" w:sz="4" w:space="0" w:color="365F91"/>
+              <w:bottom w:val="single" w:sz="4" w:space="0" w:color="365F91"/>
+            </w:tcBorders>
+            <w:shd w:color="auto" w:fill="auto" w:val="clear"/>
+          </w:tcPr>
+          <w:p>
+            <w:pPr>
+              <w:pStyle w:val="Normal"/>
+              <w:widowControl w:val="false"/>
+              <w:spacing w:before="0" w:after="0"/>
+              <w:ind w:left="52" w:right="-20" w:firstLine="283"/>
+              <w:jc w:val="center"/>
+              <w:rPr>
+                <w:rFonts w:cs="Arial"/>
+                <w:b/>
+                <w:b/>
+                <w:bCs/>
+                <w:spacing w:val="1"/>
+                <w:w w:val="81"/>
+                <w:szCs w:val="16"/>
+                <w:lang w:val="gl-ES"/>
+              </w:rPr>
+            </w:pPr>
+            <w:r>
+              <w:rPr>
+                <w:rFonts w:cs="Arial"/>
+                <w:b/>
+                <w:bCs/>
+                <w:spacing w:val="1"/>
+                <w:w w:val="81"/>
+                <w:szCs w:val="16"/>
+                <w:lang w:val="gl-ES"/>
+              </w:rPr>
+            </w:r>
+          </w:p>
+        </w:tc>
+        <w:tc>
+          <w:tcPr>
+            <w:tcW w:w="6383" w:type="dxa"/>
+            <w:tcBorders>
+              <w:left w:val="single" w:sz="4" w:space="0" w:color="365F91"/>
+              <w:bottom w:val="single" w:sz="4" w:space="0" w:color="365F91"/>
+              <w:right w:val="single" w:sz="4" w:space="0" w:color="365F91"/>
+            </w:tcBorders>
+            <w:shd w:color="auto" w:fill="auto" w:val="clear"/>
+          </w:tcPr>
+          <w:p>
+            <w:pPr>
+              <w:pStyle w:val="Normal"/>
+              <w:widowControl w:val="false"/>
+              <w:spacing w:before="0" w:after="0"/>
+              <w:ind w:left="52" w:right="-20" w:firstLine="283"/>
+              <w:jc w:val="center"/>
+              <w:rPr>
+                <w:rFonts w:cs="Arial"/>
+                <w:b/>
+                <w:b/>
+                <w:bCs/>
+                <w:spacing w:val="1"/>
+                <w:w w:val="81"/>
+                <w:szCs w:val="16"/>
+                <w:lang w:val="gl-ES"/>
+              </w:rPr>
+            </w:pPr>
+            <w:r>
+              <w:rPr>
+                <w:rFonts w:cs="Arial"/>
+                <w:b/>
+                <w:bCs/>
+                <w:spacing w:val="1"/>
+                <w:w w:val="81"/>
+                <w:szCs w:val="16"/>
+                <w:lang w:val="gl-ES"/>
+              </w:rPr>
+            </w:r>
+          </w:p>
+        </w:tc>
+      </w:tr>
+      <w:tr>
+        <w:trPr/>
+        <w:tc>
+          <w:tcPr>
+            <w:tcW w:w="1291" w:type="dxa"/>
+            <w:tcBorders>
+              <w:left w:val="single" w:sz="4" w:space="0" w:color="365F91"/>
+              <w:bottom w:val="single" w:sz="4" w:space="0" w:color="365F91"/>
+            </w:tcBorders>
+            <w:shd w:color="auto" w:fill="auto" w:val="clear"/>
+          </w:tcPr>
+          <w:p>
+            <w:pPr>
+              <w:pStyle w:val="Normal"/>
+              <w:widowControl w:val="false"/>
+              <w:spacing w:before="0" w:after="0"/>
+              <w:ind w:left="52" w:right="-20" w:firstLine="283"/>
+              <w:jc w:val="center"/>
+              <w:rPr>
+                <w:rFonts w:cs="Arial"/>
+                <w:b/>
+                <w:b/>
+                <w:bCs/>
+                <w:color w:val="365F91"/>
+                <w:spacing w:val="1"/>
+                <w:w w:val="81"/>
+                <w:szCs w:val="16"/>
+                <w:lang w:val="gl-ES"/>
+              </w:rPr>
+            </w:pPr>
+            <w:r>
+              <w:rPr>
+                <w:rFonts w:cs="Arial"/>
+                <w:b/>
+                <w:bCs/>
+                <w:color w:val="365F91"/>
+                <w:spacing w:val="1"/>
+                <w:w w:val="81"/>
+                <w:szCs w:val="16"/>
+                <w:lang w:val="gl-ES"/>
+              </w:rPr>
+            </w:r>
+          </w:p>
+        </w:tc>
+        <w:tc>
+          <w:tcPr>
+            <w:tcW w:w="1257" w:type="dxa"/>
+            <w:tcBorders>
+              <w:left w:val="single" w:sz="4" w:space="0" w:color="365F91"/>
+              <w:bottom w:val="single" w:sz="4" w:space="0" w:color="365F91"/>
+            </w:tcBorders>
+            <w:shd w:color="auto" w:fill="auto" w:val="clear"/>
+          </w:tcPr>
+          <w:p>
+            <w:pPr>
+              <w:pStyle w:val="Normal"/>
+              <w:widowControl w:val="false"/>
+              <w:spacing w:before="0" w:after="0"/>
+              <w:ind w:left="52" w:right="-20" w:firstLine="283"/>
+              <w:jc w:val="center"/>
+              <w:rPr>
+                <w:rFonts w:cs="Arial"/>
+                <w:b/>
+                <w:b/>
+                <w:bCs/>
+                <w:spacing w:val="1"/>
+                <w:w w:val="81"/>
+                <w:szCs w:val="16"/>
+                <w:lang w:val="gl-ES"/>
+              </w:rPr>
+            </w:pPr>
+            <w:r>
+              <w:rPr>
+                <w:rFonts w:cs="Arial"/>
+                <w:b/>
+                <w:bCs/>
+                <w:spacing w:val="1"/>
+                <w:w w:val="81"/>
+                <w:szCs w:val="16"/>
+                <w:lang w:val="gl-ES"/>
+              </w:rPr>
+            </w:r>
+          </w:p>
+        </w:tc>
+        <w:tc>
+          <w:tcPr>
+            <w:tcW w:w="6383" w:type="dxa"/>
+            <w:tcBorders>
+              <w:left w:val="single" w:sz="4" w:space="0" w:color="365F91"/>
+              <w:bottom w:val="single" w:sz="4" w:space="0" w:color="365F91"/>
+              <w:right w:val="single" w:sz="4" w:space="0" w:color="365F91"/>
+            </w:tcBorders>
+            <w:shd w:color="auto" w:fill="auto" w:val="clear"/>
+          </w:tcPr>
+          <w:p>
+            <w:pPr>
+              <w:pStyle w:val="Normal"/>
+              <w:widowControl w:val="false"/>
+              <w:spacing w:before="0" w:after="0"/>
+              <w:ind w:left="52" w:right="-20" w:firstLine="283"/>
+              <w:jc w:val="center"/>
+              <w:rPr>
+                <w:rFonts w:cs="Arial"/>
+                <w:b/>
+                <w:b/>
+                <w:bCs/>
+                <w:spacing w:val="1"/>
+                <w:w w:val="81"/>
+                <w:szCs w:val="16"/>
+                <w:lang w:val="gl-ES"/>
+              </w:rPr>
+            </w:pPr>
+            <w:r>
+              <w:rPr>
+                <w:rFonts w:cs="Arial"/>
+                <w:b/>
+                <w:bCs/>
+                <w:spacing w:val="1"/>
+                <w:w w:val="81"/>
+                <w:szCs w:val="16"/>
+                <w:lang w:val="gl-ES"/>
+              </w:rPr>
+            </w:r>
+          </w:p>
+        </w:tc>
+      </w:tr>
+      <w:tr>
+        <w:trPr/>
+        <w:tc>
+          <w:tcPr>
+            <w:tcW w:w="1291" w:type="dxa"/>
+            <w:tcBorders>
+              <w:left w:val="single" w:sz="4" w:space="0" w:color="365F91"/>
+              <w:bottom w:val="single" w:sz="4" w:space="0" w:color="365F91"/>
+            </w:tcBorders>
+            <w:shd w:color="auto" w:fill="auto" w:val="clear"/>
+          </w:tcPr>
+          <w:p>
+            <w:pPr>
+              <w:pStyle w:val="Normal"/>
+              <w:widowControl w:val="false"/>
+              <w:spacing w:before="0" w:after="0"/>
+              <w:ind w:left="52" w:right="-20" w:firstLine="283"/>
+              <w:jc w:val="center"/>
+              <w:rPr>
+                <w:rFonts w:cs="Arial"/>
+                <w:b/>
+                <w:b/>
+                <w:bCs/>
+                <w:color w:val="365F91"/>
+                <w:spacing w:val="1"/>
+                <w:w w:val="81"/>
+                <w:szCs w:val="16"/>
+                <w:lang w:val="gl-ES"/>
+              </w:rPr>
+            </w:pPr>
+            <w:r>
+              <w:rPr>
+                <w:rFonts w:cs="Arial"/>
+                <w:b/>
+                <w:bCs/>
+                <w:color w:val="365F91"/>
+                <w:spacing w:val="1"/>
+                <w:w w:val="81"/>
+                <w:szCs w:val="16"/>
+                <w:lang w:val="gl-ES"/>
+              </w:rPr>
+            </w:r>
+          </w:p>
+        </w:tc>
+        <w:tc>
+          <w:tcPr>
+            <w:tcW w:w="1257" w:type="dxa"/>
+            <w:tcBorders>
+              <w:left w:val="single" w:sz="4" w:space="0" w:color="365F91"/>
+              <w:bottom w:val="single" w:sz="4" w:space="0" w:color="365F91"/>
+            </w:tcBorders>
+            <w:shd w:color="auto" w:fill="auto" w:val="clear"/>
+          </w:tcPr>
+          <w:p>
+            <w:pPr>
+              <w:pStyle w:val="Normal"/>
+              <w:widowControl w:val="false"/>
+              <w:spacing w:before="0" w:after="0"/>
+              <w:ind w:left="52" w:right="-20" w:firstLine="283"/>
+              <w:jc w:val="center"/>
+              <w:rPr>
+                <w:rFonts w:cs="Arial"/>
+                <w:b/>
+                <w:b/>
+                <w:bCs/>
+                <w:spacing w:val="1"/>
+                <w:w w:val="81"/>
+                <w:szCs w:val="16"/>
+                <w:lang w:val="gl-ES"/>
+              </w:rPr>
+            </w:pPr>
+            <w:r>
+              <w:rPr>
+                <w:rFonts w:cs="Arial"/>
+                <w:b/>
+                <w:bCs/>
+                <w:spacing w:val="1"/>
+                <w:w w:val="81"/>
+                <w:szCs w:val="16"/>
+                <w:lang w:val="gl-ES"/>
+              </w:rPr>
+            </w:r>
+          </w:p>
+        </w:tc>
+        <w:tc>
+          <w:tcPr>
+            <w:tcW w:w="6383" w:type="dxa"/>
+            <w:tcBorders>
+              <w:left w:val="single" w:sz="4" w:space="0" w:color="365F91"/>
+              <w:bottom w:val="single" w:sz="4" w:space="0" w:color="365F91"/>
+              <w:right w:val="single" w:sz="4" w:space="0" w:color="365F91"/>
+            </w:tcBorders>
+            <w:shd w:color="auto" w:fill="auto" w:val="clear"/>
+          </w:tcPr>
+          <w:p>
+            <w:pPr>
+              <w:pStyle w:val="Normal"/>
+              <w:widowControl w:val="false"/>
+              <w:spacing w:before="0" w:after="0"/>
+              <w:ind w:left="52" w:right="-20" w:firstLine="283"/>
+              <w:jc w:val="center"/>
+              <w:rPr>
+                <w:rFonts w:cs="Arial"/>
+                <w:b/>
+                <w:b/>
+                <w:bCs/>
+                <w:spacing w:val="1"/>
+                <w:w w:val="81"/>
+                <w:szCs w:val="16"/>
+                <w:lang w:val="gl-ES"/>
+              </w:rPr>
+            </w:pPr>
+            <w:r>
+              <w:rPr>
+                <w:rFonts w:cs="Arial"/>
+                <w:b/>
+                <w:bCs/>
+                <w:spacing w:val="1"/>
+                <w:w w:val="81"/>
+                <w:szCs w:val="16"/>
+                <w:lang w:val="gl-ES"/>
+              </w:rPr>
+            </w:r>
+          </w:p>
+        </w:tc>
+      </w:tr>
+      <w:tr>
+        <w:trPr/>
+        <w:tc>
+          <w:tcPr>
+            <w:tcW w:w="1291" w:type="dxa"/>
+            <w:tcBorders>
+              <w:left w:val="single" w:sz="4" w:space="0" w:color="365F91"/>
+              <w:bottom w:val="single" w:sz="4" w:space="0" w:color="365F91"/>
+            </w:tcBorders>
+            <w:shd w:color="auto" w:fill="auto" w:val="clear"/>
+          </w:tcPr>
+          <w:p>
+            <w:pPr>
+              <w:pStyle w:val="Normal"/>
+              <w:widowControl w:val="false"/>
+              <w:spacing w:before="0" w:after="0"/>
+              <w:ind w:left="52" w:right="-20" w:firstLine="283"/>
+              <w:jc w:val="center"/>
+              <w:rPr>
+                <w:rFonts w:cs="Arial"/>
+                <w:b/>
+                <w:b/>
+                <w:bCs/>
+                <w:color w:val="365F91"/>
+                <w:spacing w:val="1"/>
+                <w:w w:val="81"/>
+                <w:szCs w:val="16"/>
+                <w:lang w:val="gl-ES"/>
+              </w:rPr>
+            </w:pPr>
+            <w:r>
+              <w:rPr>
+                <w:rFonts w:cs="Arial"/>
+                <w:b/>
+                <w:bCs/>
+                <w:color w:val="365F91"/>
+                <w:spacing w:val="1"/>
+                <w:w w:val="81"/>
+                <w:szCs w:val="16"/>
+                <w:lang w:val="gl-ES"/>
+              </w:rPr>
+            </w:r>
+          </w:p>
+        </w:tc>
+        <w:tc>
+          <w:tcPr>
+            <w:tcW w:w="1257" w:type="dxa"/>
+            <w:tcBorders>
+              <w:left w:val="single" w:sz="4" w:space="0" w:color="365F91"/>
+              <w:bottom w:val="single" w:sz="4" w:space="0" w:color="365F91"/>
+            </w:tcBorders>
+            <w:shd w:color="auto" w:fill="auto" w:val="clear"/>
+          </w:tcPr>
+          <w:p>
+            <w:pPr>
+              <w:pStyle w:val="Normal"/>
+              <w:widowControl w:val="false"/>
+              <w:spacing w:before="0" w:after="0"/>
+              <w:ind w:left="52" w:right="-20" w:firstLine="283"/>
+              <w:jc w:val="center"/>
+              <w:rPr>
+                <w:rFonts w:cs="Arial"/>
+                <w:b/>
+                <w:b/>
+                <w:bCs/>
+                <w:spacing w:val="1"/>
+                <w:w w:val="81"/>
+                <w:szCs w:val="16"/>
+                <w:lang w:val="gl-ES"/>
+              </w:rPr>
+            </w:pPr>
+            <w:r>
+              <w:rPr>
+                <w:rFonts w:cs="Arial"/>
+                <w:b/>
+                <w:bCs/>
+                <w:spacing w:val="1"/>
+                <w:w w:val="81"/>
+                <w:szCs w:val="16"/>
+                <w:lang w:val="gl-ES"/>
+              </w:rPr>
+            </w:r>
+          </w:p>
+        </w:tc>
+        <w:tc>
+          <w:tcPr>
+            <w:tcW w:w="6383" w:type="dxa"/>
+            <w:tcBorders>
+              <w:left w:val="single" w:sz="4" w:space="0" w:color="365F91"/>
+              <w:bottom w:val="single" w:sz="4" w:space="0" w:color="365F91"/>
+              <w:right w:val="single" w:sz="4" w:space="0" w:color="365F91"/>
+            </w:tcBorders>
+            <w:shd w:color="auto" w:fill="auto" w:val="clear"/>
+          </w:tcPr>
+          <w:p>
+            <w:pPr>
+              <w:pStyle w:val="Normal"/>
+              <w:widowControl w:val="false"/>
+              <w:spacing w:before="0" w:after="0"/>
+              <w:ind w:left="52" w:right="-20" w:firstLine="283"/>
+              <w:jc w:val="center"/>
+              <w:rPr>
+                <w:rFonts w:cs="Arial"/>
+                <w:b/>
+                <w:b/>
+                <w:bCs/>
+                <w:spacing w:val="1"/>
+                <w:w w:val="81"/>
+                <w:szCs w:val="16"/>
+                <w:lang w:val="gl-ES"/>
+              </w:rPr>
+            </w:pPr>
+            <w:r>
+              <w:rPr>
+                <w:rFonts w:cs="Arial"/>
+                <w:b/>
+                <w:bCs/>
+                <w:spacing w:val="1"/>
+                <w:w w:val="81"/>
+                <w:szCs w:val="16"/>
+                <w:lang w:val="gl-ES"/>
+              </w:rPr>
+            </w:r>
+          </w:p>
+        </w:tc>
+      </w:tr>
+      <w:tr>
+        <w:trPr/>
+        <w:tc>
+          <w:tcPr>
+            <w:tcW w:w="1291" w:type="dxa"/>
+            <w:tcBorders>
+              <w:left w:val="single" w:sz="4" w:space="0" w:color="365F91"/>
+              <w:bottom w:val="single" w:sz="4" w:space="0" w:color="365F91"/>
+            </w:tcBorders>
+            <w:shd w:color="auto" w:fill="auto" w:val="clear"/>
+          </w:tcPr>
+          <w:p>
+            <w:pPr>
+              <w:pStyle w:val="Normal"/>
+              <w:widowControl w:val="false"/>
+              <w:spacing w:before="0" w:after="0"/>
+              <w:ind w:left="52" w:right="-20" w:firstLine="283"/>
+              <w:jc w:val="center"/>
+              <w:rPr>
+                <w:rFonts w:cs="Arial"/>
+                <w:b/>
+                <w:b/>
+                <w:bCs/>
+                <w:color w:val="365F91"/>
+                <w:spacing w:val="1"/>
+                <w:w w:val="81"/>
+                <w:szCs w:val="16"/>
+                <w:lang w:val="gl-ES"/>
+              </w:rPr>
+            </w:pPr>
+            <w:r>
+              <w:rPr>
+                <w:rFonts w:cs="Arial"/>
+                <w:b/>
+                <w:bCs/>
+                <w:color w:val="365F91"/>
+                <w:spacing w:val="1"/>
+                <w:w w:val="81"/>
+                <w:szCs w:val="16"/>
+                <w:lang w:val="gl-ES"/>
+              </w:rPr>
+            </w:r>
+          </w:p>
+        </w:tc>
+        <w:tc>
+          <w:tcPr>
+            <w:tcW w:w="1257" w:type="dxa"/>
+            <w:tcBorders>
+              <w:left w:val="single" w:sz="4" w:space="0" w:color="365F91"/>
+              <w:bottom w:val="single" w:sz="4" w:space="0" w:color="365F91"/>
+            </w:tcBorders>
+            <w:shd w:color="auto" w:fill="auto" w:val="clear"/>
+          </w:tcPr>
+          <w:p>
+            <w:pPr>
+              <w:pStyle w:val="Normal"/>
+              <w:widowControl w:val="false"/>
+              <w:spacing w:before="0" w:after="0"/>
+              <w:ind w:left="52" w:right="-20" w:firstLine="283"/>
+              <w:jc w:val="center"/>
+              <w:rPr>
+                <w:rFonts w:cs="Arial"/>
+                <w:b/>
+                <w:b/>
+                <w:bCs/>
+                <w:spacing w:val="1"/>
+                <w:w w:val="81"/>
+                <w:szCs w:val="16"/>
+                <w:lang w:val="gl-ES"/>
+              </w:rPr>
+            </w:pPr>
+            <w:r>
+              <w:rPr>
+                <w:rFonts w:cs="Arial"/>
+                <w:b/>
+                <w:bCs/>
+                <w:spacing w:val="1"/>
+                <w:w w:val="81"/>
+                <w:szCs w:val="16"/>
+                <w:lang w:val="gl-ES"/>
+              </w:rPr>
+            </w:r>
+          </w:p>
+        </w:tc>
+        <w:tc>
+          <w:tcPr>
+            <w:tcW w:w="6383" w:type="dxa"/>
+            <w:tcBorders>
+              <w:left w:val="single" w:sz="4" w:space="0" w:color="365F91"/>
+              <w:bottom w:val="single" w:sz="4" w:space="0" w:color="365F91"/>
+              <w:right w:val="single" w:sz="4" w:space="0" w:color="365F91"/>
+            </w:tcBorders>
+            <w:shd w:color="auto" w:fill="auto" w:val="clear"/>
+          </w:tcPr>
+          <w:p>
+            <w:pPr>
+              <w:pStyle w:val="Normal"/>
+              <w:widowControl w:val="false"/>
+              <w:spacing w:before="0" w:after="0"/>
+              <w:ind w:left="52" w:right="-20" w:firstLine="283"/>
+              <w:jc w:val="center"/>
+              <w:rPr>
+                <w:rFonts w:cs="Arial"/>
+                <w:b/>
+                <w:b/>
+                <w:bCs/>
+                <w:spacing w:val="1"/>
+                <w:w w:val="81"/>
+                <w:szCs w:val="16"/>
+                <w:lang w:val="gl-ES"/>
+              </w:rPr>
+            </w:pPr>
+            <w:r>
+              <w:rPr>
+                <w:rFonts w:cs="Arial"/>
+                <w:b/>
+                <w:bCs/>
+                <w:spacing w:val="1"/>
+                <w:w w:val="81"/>
+                <w:szCs w:val="16"/>
+                <w:lang w:val="gl-ES"/>
+              </w:rPr>
+            </w:r>
+          </w:p>
+        </w:tc>
+      </w:tr>
+      <w:tr>
+        <w:trPr/>
+        <w:tc>
+          <w:tcPr>
+            <w:tcW w:w="1291" w:type="dxa"/>
+            <w:tcBorders>
+              <w:left w:val="single" w:sz="4" w:space="0" w:color="365F91"/>
+              <w:bottom w:val="single" w:sz="4" w:space="0" w:color="365F91"/>
+            </w:tcBorders>
+            <w:shd w:color="auto" w:fill="auto" w:val="clear"/>
+          </w:tcPr>
+          <w:p>
+            <w:pPr>
+              <w:pStyle w:val="Normal"/>
+              <w:widowControl w:val="false"/>
+              <w:spacing w:before="0" w:after="0"/>
+              <w:ind w:left="52" w:right="-20" w:firstLine="283"/>
+              <w:jc w:val="center"/>
+              <w:rPr>
+                <w:rFonts w:cs="Arial"/>
+                <w:b/>
+                <w:b/>
+                <w:bCs/>
+                <w:color w:val="365F91"/>
+                <w:spacing w:val="1"/>
+                <w:w w:val="81"/>
+                <w:szCs w:val="16"/>
+                <w:lang w:val="gl-ES"/>
+              </w:rPr>
+            </w:pPr>
+            <w:r>
+              <w:rPr>
+                <w:rFonts w:cs="Arial"/>
+                <w:b/>
+                <w:bCs/>
+                <w:color w:val="365F91"/>
+                <w:spacing w:val="1"/>
+                <w:w w:val="81"/>
+                <w:szCs w:val="16"/>
+                <w:lang w:val="gl-ES"/>
+              </w:rPr>
+            </w:r>
+          </w:p>
+        </w:tc>
+        <w:tc>
+          <w:tcPr>
+            <w:tcW w:w="1257" w:type="dxa"/>
+            <w:tcBorders>
+              <w:left w:val="single" w:sz="4" w:space="0" w:color="365F91"/>
+              <w:bottom w:val="single" w:sz="4" w:space="0" w:color="365F91"/>
+            </w:tcBorders>
+            <w:shd w:color="auto" w:fill="auto" w:val="clear"/>
+          </w:tcPr>
+          <w:p>
+            <w:pPr>
+              <w:pStyle w:val="Normal"/>
+              <w:widowControl w:val="false"/>
+              <w:spacing w:before="0" w:after="0"/>
+              <w:ind w:left="52" w:right="-20" w:firstLine="283"/>
+              <w:jc w:val="center"/>
+              <w:rPr>
+                <w:rFonts w:cs="Arial"/>
+                <w:b/>
+                <w:b/>
+                <w:bCs/>
+                <w:spacing w:val="1"/>
+                <w:w w:val="81"/>
+                <w:szCs w:val="16"/>
+                <w:lang w:val="gl-ES"/>
+              </w:rPr>
+            </w:pPr>
+            <w:r>
+              <w:rPr>
+                <w:rFonts w:cs="Arial"/>
+                <w:b/>
+                <w:bCs/>
+                <w:spacing w:val="1"/>
+                <w:w w:val="81"/>
+                <w:szCs w:val="16"/>
+                <w:lang w:val="gl-ES"/>
+              </w:rPr>
+            </w:r>
+          </w:p>
+        </w:tc>
+        <w:tc>
+          <w:tcPr>
+            <w:tcW w:w="6383" w:type="dxa"/>
+            <w:tcBorders>
+              <w:left w:val="single" w:sz="4" w:space="0" w:color="365F91"/>
+              <w:bottom w:val="single" w:sz="4" w:space="0" w:color="365F91"/>
+              <w:right w:val="single" w:sz="4" w:space="0" w:color="365F91"/>
+            </w:tcBorders>
+            <w:shd w:color="auto" w:fill="auto" w:val="clear"/>
+          </w:tcPr>
+          <w:p>
+            <w:pPr>
+              <w:pStyle w:val="Normal"/>
+              <w:widowControl w:val="false"/>
+              <w:spacing w:before="0" w:after="0"/>
+              <w:ind w:left="52" w:right="-20" w:firstLine="283"/>
+              <w:jc w:val="center"/>
+              <w:rPr>
+                <w:rFonts w:cs="Arial"/>
+                <w:b/>
+                <w:b/>
+                <w:bCs/>
+                <w:spacing w:val="1"/>
+                <w:w w:val="81"/>
+                <w:szCs w:val="16"/>
+                <w:lang w:val="gl-ES"/>
+              </w:rPr>
+            </w:pPr>
+            <w:r>
+              <w:rPr>
+                <w:rFonts w:cs="Arial"/>
+                <w:b/>
+                <w:bCs/>
+                <w:spacing w:val="1"/>
+                <w:w w:val="81"/>
+                <w:szCs w:val="16"/>
+                <w:lang w:val="gl-ES"/>
+              </w:rPr>
+            </w:r>
+          </w:p>
+        </w:tc>
+      </w:tr>
+      <w:tr>
+        <w:trPr/>
+        <w:tc>
+          <w:tcPr>
+            <w:tcW w:w="1291" w:type="dxa"/>
+            <w:tcBorders>
+              <w:left w:val="single" w:sz="4" w:space="0" w:color="365F91"/>
+              <w:bottom w:val="single" w:sz="4" w:space="0" w:color="365F91"/>
+            </w:tcBorders>
+            <w:shd w:color="auto" w:fill="auto" w:val="clear"/>
+          </w:tcPr>
+          <w:p>
+            <w:pPr>
+              <w:pStyle w:val="Normal"/>
+              <w:widowControl w:val="false"/>
+              <w:spacing w:before="0" w:after="0"/>
+              <w:ind w:left="52" w:right="-20" w:firstLine="283"/>
+              <w:jc w:val="center"/>
+              <w:rPr>
+                <w:rFonts w:cs="Arial"/>
+                <w:b/>
+                <w:b/>
+                <w:bCs/>
+                <w:color w:val="365F91"/>
+                <w:spacing w:val="1"/>
+                <w:w w:val="81"/>
+                <w:szCs w:val="16"/>
+                <w:lang w:val="gl-ES"/>
+              </w:rPr>
+            </w:pPr>
+            <w:r>
+              <w:rPr>
+                <w:rFonts w:cs="Arial"/>
+                <w:b/>
+                <w:bCs/>
+                <w:color w:val="365F91"/>
+                <w:spacing w:val="1"/>
+                <w:w w:val="81"/>
+                <w:szCs w:val="16"/>
+                <w:lang w:val="gl-ES"/>
+              </w:rPr>
+            </w:r>
+          </w:p>
+        </w:tc>
+        <w:tc>
+          <w:tcPr>
+            <w:tcW w:w="1257" w:type="dxa"/>
+            <w:tcBorders>
+              <w:left w:val="single" w:sz="4" w:space="0" w:color="365F91"/>
+              <w:bottom w:val="single" w:sz="4" w:space="0" w:color="365F91"/>
+            </w:tcBorders>
+            <w:shd w:color="auto" w:fill="auto" w:val="clear"/>
+          </w:tcPr>
+          <w:p>
+            <w:pPr>
+              <w:pStyle w:val="Normal"/>
+              <w:widowControl w:val="false"/>
+              <w:spacing w:before="0" w:after="0"/>
+              <w:ind w:left="52" w:right="-20" w:firstLine="283"/>
+              <w:jc w:val="center"/>
+              <w:rPr>
+                <w:rFonts w:cs="Arial"/>
+                <w:b/>
+                <w:b/>
+                <w:bCs/>
+                <w:spacing w:val="1"/>
+                <w:w w:val="81"/>
+                <w:szCs w:val="16"/>
+                <w:lang w:val="gl-ES"/>
+              </w:rPr>
+            </w:pPr>
+            <w:r>
+              <w:rPr>
+                <w:rFonts w:cs="Arial"/>
+                <w:b/>
+                <w:bCs/>
+                <w:spacing w:val="1"/>
+                <w:w w:val="81"/>
+                <w:szCs w:val="16"/>
+                <w:lang w:val="gl-ES"/>
+              </w:rPr>
+            </w:r>
+          </w:p>
+        </w:tc>
+        <w:tc>
+          <w:tcPr>
+            <w:tcW w:w="6383" w:type="dxa"/>
+            <w:tcBorders>
+              <w:left w:val="single" w:sz="4" w:space="0" w:color="365F91"/>
+              <w:bottom w:val="single" w:sz="4" w:space="0" w:color="365F91"/>
+              <w:right w:val="single" w:sz="4" w:space="0" w:color="365F91"/>
+            </w:tcBorders>
+            <w:shd w:color="auto" w:fill="auto" w:val="clear"/>
+          </w:tcPr>
+          <w:p>
+            <w:pPr>
+              <w:pStyle w:val="Normal"/>
+              <w:widowControl w:val="false"/>
+              <w:spacing w:before="0" w:after="0"/>
+              <w:ind w:left="52" w:right="-20" w:firstLine="283"/>
+              <w:jc w:val="center"/>
+              <w:rPr>
+                <w:rFonts w:cs="Arial"/>
+                <w:b/>
+                <w:b/>
+                <w:bCs/>
+                <w:spacing w:val="1"/>
+                <w:w w:val="81"/>
+                <w:szCs w:val="16"/>
+                <w:lang w:val="gl-ES"/>
+              </w:rPr>
+            </w:pPr>
+            <w:r>
+              <w:rPr>
+                <w:rFonts w:cs="Arial"/>
+                <w:b/>
+                <w:bCs/>
+                <w:spacing w:val="1"/>
+                <w:w w:val="81"/>
+                <w:szCs w:val="16"/>
+                <w:lang w:val="gl-ES"/>
+              </w:rPr>
+            </w:r>
+          </w:p>
+        </w:tc>
+      </w:tr>
+      <w:tr>
+        <w:trPr/>
+        <w:tc>
+          <w:tcPr>
+            <w:tcW w:w="1291" w:type="dxa"/>
+            <w:tcBorders>
+              <w:left w:val="single" w:sz="4" w:space="0" w:color="365F91"/>
+              <w:bottom w:val="single" w:sz="4" w:space="0" w:color="365F91"/>
+            </w:tcBorders>
+            <w:shd w:color="auto" w:fill="auto" w:val="clear"/>
+          </w:tcPr>
+          <w:p>
+            <w:pPr>
+              <w:pStyle w:val="Normal"/>
+              <w:widowControl w:val="false"/>
+              <w:spacing w:before="0" w:after="0"/>
+              <w:ind w:left="52" w:right="-20" w:firstLine="283"/>
+              <w:jc w:val="center"/>
+              <w:rPr>
+                <w:rFonts w:cs="Arial"/>
+                <w:b/>
+                <w:b/>
+                <w:bCs/>
+                <w:color w:val="365F91"/>
+                <w:spacing w:val="1"/>
+                <w:w w:val="81"/>
+                <w:szCs w:val="16"/>
+                <w:lang w:val="gl-ES"/>
+              </w:rPr>
+            </w:pPr>
+            <w:r>
+              <w:rPr>
+                <w:rFonts w:cs="Arial"/>
+                <w:b/>
+                <w:bCs/>
+                <w:color w:val="365F91"/>
+                <w:spacing w:val="1"/>
+                <w:w w:val="81"/>
+                <w:szCs w:val="16"/>
+                <w:lang w:val="gl-ES"/>
+              </w:rPr>
+            </w:r>
+          </w:p>
+        </w:tc>
+        <w:tc>
+          <w:tcPr>
+            <w:tcW w:w="1257" w:type="dxa"/>
+            <w:tcBorders>
+              <w:left w:val="single" w:sz="4" w:space="0" w:color="365F91"/>
+              <w:bottom w:val="single" w:sz="4" w:space="0" w:color="365F91"/>
+            </w:tcBorders>
+            <w:shd w:color="auto" w:fill="auto" w:val="clear"/>
+          </w:tcPr>
+          <w:p>
+            <w:pPr>
+              <w:pStyle w:val="Normal"/>
+              <w:widowControl w:val="false"/>
+              <w:spacing w:before="0" w:after="0"/>
+              <w:ind w:left="52" w:right="-20" w:firstLine="283"/>
+              <w:jc w:val="center"/>
+              <w:rPr>
+                <w:rFonts w:cs="Arial"/>
+                <w:b/>
+                <w:b/>
+                <w:bCs/>
+                <w:spacing w:val="1"/>
+                <w:w w:val="81"/>
+                <w:szCs w:val="16"/>
+                <w:lang w:val="gl-ES"/>
+              </w:rPr>
+            </w:pPr>
+            <w:r>
+              <w:rPr>
+                <w:rFonts w:cs="Arial"/>
+                <w:b/>
+                <w:bCs/>
+                <w:spacing w:val="1"/>
+                <w:w w:val="81"/>
+                <w:szCs w:val="16"/>
+                <w:lang w:val="gl-ES"/>
+              </w:rPr>
+            </w:r>
+          </w:p>
+        </w:tc>
+        <w:tc>
+          <w:tcPr>
+            <w:tcW w:w="6383" w:type="dxa"/>
+            <w:tcBorders>
+              <w:left w:val="single" w:sz="4" w:space="0" w:color="365F91"/>
+              <w:bottom w:val="single" w:sz="4" w:space="0" w:color="365F91"/>
+              <w:right w:val="single" w:sz="4" w:space="0" w:color="365F91"/>
+            </w:tcBorders>
+            <w:shd w:color="auto" w:fill="auto" w:val="clear"/>
+          </w:tcPr>
+          <w:p>
+            <w:pPr>
+              <w:pStyle w:val="Normal"/>
+              <w:widowControl w:val="false"/>
+              <w:spacing w:before="0" w:after="0"/>
+              <w:ind w:left="52" w:right="-20" w:firstLine="283"/>
+              <w:jc w:val="center"/>
+              <w:rPr>
+                <w:rFonts w:cs="Arial"/>
+                <w:b/>
+                <w:b/>
+                <w:bCs/>
+                <w:spacing w:val="1"/>
+                <w:w w:val="81"/>
+                <w:szCs w:val="16"/>
+                <w:lang w:val="gl-ES"/>
+              </w:rPr>
+            </w:pPr>
+            <w:r>
+              <w:rPr>
+                <w:rFonts w:cs="Arial"/>
+                <w:b/>
+                <w:bCs/>
+                <w:spacing w:val="1"/>
+                <w:w w:val="81"/>
+                <w:szCs w:val="16"/>
+                <w:lang w:val="gl-ES"/>
+              </w:rPr>
+            </w:r>
+          </w:p>
+        </w:tc>
+      </w:tr>
+      <w:tr>
+        <w:trPr/>
+        <w:tc>
+          <w:tcPr>
+            <w:tcW w:w="1291" w:type="dxa"/>
+            <w:tcBorders>
+              <w:left w:val="single" w:sz="4" w:space="0" w:color="365F91"/>
+              <w:bottom w:val="single" w:sz="4" w:space="0" w:color="365F91"/>
+            </w:tcBorders>
+            <w:shd w:color="auto" w:fill="auto" w:val="clear"/>
+          </w:tcPr>
+          <w:p>
+            <w:pPr>
+              <w:pStyle w:val="Normal"/>
+              <w:widowControl w:val="false"/>
+              <w:spacing w:before="0" w:after="0"/>
+              <w:ind w:left="52" w:right="-20" w:firstLine="283"/>
+              <w:jc w:val="center"/>
+              <w:rPr>
+                <w:rFonts w:cs="Arial"/>
+                <w:b/>
+                <w:b/>
+                <w:bCs/>
+                <w:color w:val="365F91"/>
+                <w:spacing w:val="1"/>
+                <w:w w:val="81"/>
+                <w:szCs w:val="16"/>
+                <w:lang w:val="gl-ES"/>
+              </w:rPr>
+            </w:pPr>
+            <w:r>
+              <w:rPr>
+                <w:rFonts w:cs="Arial"/>
+                <w:b/>
+                <w:bCs/>
+                <w:color w:val="365F91"/>
+                <w:spacing w:val="1"/>
+                <w:w w:val="81"/>
+                <w:szCs w:val="16"/>
+                <w:lang w:val="gl-ES"/>
+              </w:rPr>
+            </w:r>
+          </w:p>
+        </w:tc>
+        <w:tc>
+          <w:tcPr>
+            <w:tcW w:w="1257" w:type="dxa"/>
+            <w:tcBorders>
+              <w:left w:val="single" w:sz="4" w:space="0" w:color="365F91"/>
+              <w:bottom w:val="single" w:sz="4" w:space="0" w:color="365F91"/>
+            </w:tcBorders>
+            <w:shd w:color="auto" w:fill="auto" w:val="clear"/>
+          </w:tcPr>
+          <w:p>
+            <w:pPr>
+              <w:pStyle w:val="Normal"/>
+              <w:widowControl w:val="false"/>
+              <w:spacing w:before="0" w:after="0"/>
+              <w:ind w:left="52" w:right="-20" w:firstLine="283"/>
+              <w:jc w:val="center"/>
+              <w:rPr>
+                <w:rFonts w:cs="Arial"/>
+                <w:b/>
+                <w:b/>
+                <w:bCs/>
+                <w:spacing w:val="1"/>
+                <w:w w:val="81"/>
+                <w:szCs w:val="16"/>
+                <w:lang w:val="gl-ES"/>
+              </w:rPr>
+            </w:pPr>
+            <w:r>
+              <w:rPr>
+                <w:rFonts w:cs="Arial"/>
+                <w:b/>
+                <w:bCs/>
+                <w:spacing w:val="1"/>
+                <w:w w:val="81"/>
+                <w:szCs w:val="16"/>
+                <w:lang w:val="gl-ES"/>
+              </w:rPr>
+            </w:r>
+          </w:p>
+        </w:tc>
+        <w:tc>
+          <w:tcPr>
+            <w:tcW w:w="6383" w:type="dxa"/>
+            <w:tcBorders>
+              <w:left w:val="single" w:sz="4" w:space="0" w:color="365F91"/>
+              <w:bottom w:val="single" w:sz="4" w:space="0" w:color="365F91"/>
+              <w:right w:val="single" w:sz="4" w:space="0" w:color="365F91"/>
+            </w:tcBorders>
+            <w:shd w:color="auto" w:fill="auto" w:val="clear"/>
+          </w:tcPr>
+          <w:p>
+            <w:pPr>
+              <w:pStyle w:val="Normal"/>
+              <w:widowControl w:val="false"/>
+              <w:spacing w:before="0" w:after="0"/>
+              <w:ind w:left="52" w:right="-20" w:firstLine="283"/>
+              <w:jc w:val="center"/>
+              <w:rPr>
+                <w:rFonts w:cs="Arial"/>
+                <w:b/>
+                <w:b/>
+                <w:bCs/>
+                <w:spacing w:val="1"/>
+                <w:w w:val="81"/>
+                <w:szCs w:val="16"/>
+                <w:lang w:val="gl-ES"/>
+              </w:rPr>
+            </w:pPr>
+            <w:r>
+              <w:rPr>
+                <w:rFonts w:cs="Arial"/>
+                <w:b/>
+                <w:bCs/>
+                <w:spacing w:val="1"/>
+                <w:w w:val="81"/>
+                <w:szCs w:val="16"/>
+                <w:lang w:val="gl-ES"/>
+              </w:rPr>
+            </w:r>
+          </w:p>
+        </w:tc>
+      </w:tr>
     </w:tbl>
     <w:p>
       <w:pPr>
@@ -3395,6 +4475,78 @@
       <w:pPr>
         <w:pStyle w:val="Normal"/>
         <w:ind w:left="0" w:hanging="0"/>
+        <w:rPr/>
+      </w:pPr>
+      <w:r>
+        <w:rPr>
+          <w:i w:val="false"/>
+          <w:iCs w:val="false"/>
+          <w:color w:val="000000"/>
+          <w:sz w:val="22"/>
+          <w:szCs w:val="22"/>
+        </w:rPr>
+        <w:t>El calculo del costo de la aplicación lo hice en base a lo que gana un programador full stack promedio en España. Según este enlace la cifra es de 17,44€ la hora.</w:t>
+        <w:br/>
+        <w:br/>
+        <w:t>He trabajado al rededor de 300 horas en el proyecto. Si multiplicamos los 2 valores da un total de 5232€.</w:t>
+        <w:br/>
+        <w:br/>
+      </w:r>
+      <w:r>
+        <w:rPr>
+          <w:rFonts w:ascii="Verdana" w:hAnsi="Verdana"/>
+          <w:b w:val="false"/>
+          <w:bCs w:val="false"/>
+          <w:i w:val="false"/>
+          <w:caps w:val="false"/>
+          <w:smallCaps w:val="false"/>
+          <w:color w:val="000000"/>
+          <w:spacing w:val="0"/>
+          <w:sz w:val="22"/>
+          <w:szCs w:val="22"/>
+        </w:rPr>
+        <w:t>A eso le sumamos un 15% correspondiente a los honorarios por servicios profesionales, los cuales incluyen el tiempo invertido, la experiencia y el conocimiento técnico necesario para llevar a cabo el proyecto con éxito.</w:t>
+      </w:r>
+      <w:r>
+        <w:rPr>
+          <w:sz w:val="22"/>
+          <w:szCs w:val="22"/>
+        </w:rPr>
+        <w:t xml:space="preserve"> </w:t>
+      </w:r>
+      <w:r>
+        <w:rPr>
+          <w:sz w:val="22"/>
+          <w:szCs w:val="22"/>
+        </w:rPr>
+        <w:t xml:space="preserve">Eso da un total de </w:t>
+      </w:r>
+      <w:r>
+        <w:rPr>
+          <w:b/>
+          <w:bCs/>
+          <w:sz w:val="22"/>
+          <w:szCs w:val="22"/>
+        </w:rPr>
+        <w:t xml:space="preserve">6016,80€ </w:t>
+      </w:r>
+      <w:r>
+        <w:rPr>
+          <w:b w:val="false"/>
+          <w:bCs w:val="false"/>
+          <w:sz w:val="22"/>
+          <w:szCs w:val="22"/>
+        </w:rPr>
+        <w:t>por el desarrollo de la página.</w:t>
+        <w:br/>
+        <w:br/>
+        <w:t>#TODO costes variables</w:t>
+      </w:r>
+    </w:p>
+    <w:p>
+      <w:pPr>
+        <w:pStyle w:val="Normal"/>
+        <w:ind w:left="0" w:hanging="0"/>
         <w:rPr>
           <w:i/>
           <w:i/>
@@ -3413,25 +4565,21 @@
         <w:pStyle w:val="Normal"/>
         <w:ind w:left="0" w:firstLine="142"/>
         <w:jc w:val="both"/>
-        <w:rPr>
-          <w:i/>
-          <w:i/>
-          <w:color w:val="FF0000"/>
-          <w:sz w:val="20"/>
-          <w:szCs w:val="20"/>
-          <w:lang w:val="gl-ES"/>
-        </w:rPr>
-      </w:pPr>
-      <w:r>
-        <w:rPr>
-          <w:i/>
-          <w:color w:val="FF0000"/>
-          <w:sz w:val="20"/>
-          <w:szCs w:val="20"/>
-          <w:lang w:val="gl-ES"/>
-        </w:rPr>
-        <w:t xml:space="preserve">&lt; </w:t>
-      </w:r>
+        <w:rPr/>
+      </w:pPr>
+      <w:hyperlink r:id="rId4">
+        <w:r>
+          <w:rPr>
+            <w:rStyle w:val="EnlacedeInternet"/>
+            <w:i/>
+            <w:color w:val="FF0000"/>
+            <w:sz w:val="20"/>
+            <w:szCs w:val="20"/>
+            <w:lang w:val="es-ES"/>
+          </w:rPr>
+          <w:t>https://es.talent.com/salary?job=desarrollador+full+stack</w:t>
+        </w:r>
+      </w:hyperlink>
     </w:p>
     <w:p>
       <w:pPr>
@@ -3439,88 +4587,17 @@
         <w:ind w:left="0" w:firstLine="142"/>
         <w:jc w:val="both"/>
         <w:rPr>
-          <w:color w:val="FF0000"/>
-          <w:sz w:val="20"/>
-          <w:szCs w:val="20"/>
-          <w:lang w:val="gl-ES"/>
-        </w:rPr>
-      </w:pPr>
-      <w:r>
-        <w:rPr>
-          <w:color w:val="FF0000"/>
-          <w:sz w:val="20"/>
-          <w:szCs w:val="20"/>
-          <w:lang w:val="gl-ES"/>
-        </w:rPr>
-        <w:t>CA 3.7. Fíxose a valoración económica que dea resposta ás condicións da execución.</w:t>
-      </w:r>
-    </w:p>
-    <w:p>
-      <w:pPr>
-        <w:pStyle w:val="Normal"/>
-        <w:ind w:left="0" w:firstLine="142"/>
-        <w:jc w:val="both"/>
-        <w:rPr>
-          <w:color w:val="FF0000"/>
-          <w:sz w:val="20"/>
-          <w:szCs w:val="20"/>
-          <w:lang w:val="gl-ES"/>
-        </w:rPr>
-      </w:pPr>
-      <w:r>
-        <w:rPr>
-          <w:color w:val="FF0000"/>
-          <w:sz w:val="20"/>
-          <w:szCs w:val="20"/>
-          <w:lang w:val="gl-ES"/>
-        </w:rPr>
-        <w:t>CA 2.6. Realizouse o orzamento correspondente.</w:t>
-      </w:r>
-    </w:p>
-    <w:p>
-      <w:pPr>
-        <w:pStyle w:val="Normal"/>
-        <w:ind w:left="0" w:firstLine="142"/>
-        <w:jc w:val="both"/>
+          <w:sz w:val="20"/>
+          <w:szCs w:val="20"/>
+        </w:rPr>
+      </w:pPr>
+      <w:r>
         <w:rPr>
           <w:i/>
-          <w:i/>
-          <w:color w:val="FF0000"/>
-          <w:sz w:val="20"/>
-          <w:szCs w:val="20"/>
-          <w:lang w:val="gl-ES"/>
-        </w:rPr>
-      </w:pPr>
-      <w:r>
-        <w:rPr>
-          <w:i/>
-          <w:color w:val="FF0000"/>
-          <w:sz w:val="20"/>
-          <w:szCs w:val="20"/>
-          <w:lang w:val="gl-ES"/>
-        </w:rPr>
-        <w:t>&gt;</w:t>
-      </w:r>
-    </w:p>
-    <w:p>
-      <w:pPr>
-        <w:pStyle w:val="Normal"/>
-        <w:ind w:left="0" w:hanging="0"/>
-        <w:rPr>
-          <w:i/>
-          <w:i/>
-          <w:color w:val="FF0000"/>
-        </w:rPr>
-      </w:pPr>
-      <w:r>
-        <w:rPr>
-          <w:i/>
-          <w:color w:val="FF0000"/>
-        </w:rPr>
-      </w:r>
-      <w:bookmarkStart w:id="14" w:name="_Toc655828641"/>
-      <w:bookmarkStart w:id="15" w:name="_Toc655828641"/>
-      <w:bookmarkEnd w:id="15"/>
+          <w:color w:val="FF0000"/>
+          <w:lang w:val="es-ES"/>
+        </w:rPr>
+      </w:r>
     </w:p>
     <w:p>
       <w:pPr>
@@ -3542,34 +4619,34 @@
         <w:ind w:left="567" w:hanging="567"/>
         <w:rPr/>
       </w:pPr>
-      <w:bookmarkStart w:id="16" w:name="__RefHeading___Toc1004_3466438741"/>
-      <w:bookmarkStart w:id="17" w:name="_Toc65582864"/>
-      <w:bookmarkEnd w:id="16"/>
+      <w:bookmarkStart w:id="14" w:name="__RefHeading___Toc1004_3466438741"/>
+      <w:bookmarkStart w:id="15" w:name="_Toc65582864"/>
+      <w:bookmarkEnd w:id="14"/>
       <w:r>
         <w:rPr/>
         <w:t>Título</w:t>
       </w:r>
-      <w:bookmarkEnd w:id="17"/>
+      <w:bookmarkEnd w:id="15"/>
     </w:p>
     <w:p>
       <w:pPr>
         <w:pStyle w:val="ListParagraph"/>
         <w:ind w:left="0" w:hanging="0"/>
-        <w:rPr>
-          <w:color w:val="FF3333"/>
-          <w:sz w:val="20"/>
-          <w:szCs w:val="20"/>
-          <w:lang w:val="gl-ES"/>
-        </w:rPr>
-      </w:pPr>
-      <w:r>
-        <w:rPr>
-          <w:color w:val="FF3333"/>
-          <w:sz w:val="20"/>
-          <w:szCs w:val="20"/>
-          <w:lang w:val="gl-ES"/>
-        </w:rPr>
-        <w:t>Título do proxecto.</w:t>
+        <w:jc w:val="center"/>
+        <w:rPr>
+          <w:color w:val="000000"/>
+          <w:sz w:val="40"/>
+          <w:szCs w:val="40"/>
+        </w:rPr>
+      </w:pPr>
+      <w:r>
+        <w:rPr>
+          <w:color w:val="000000"/>
+          <w:sz w:val="40"/>
+          <w:szCs w:val="40"/>
+          <w:lang w:val="gl-ES"/>
+        </w:rPr>
+        <w:t>GGBowling</w:t>
       </w:r>
     </w:p>
     <w:p>
@@ -3592,14 +4669,14 @@
         <w:ind w:left="567" w:hanging="567"/>
         <w:rPr/>
       </w:pPr>
-      <w:bookmarkStart w:id="18" w:name="__RefHeading___Toc1006_3466438741"/>
-      <w:bookmarkStart w:id="19" w:name="_Toc655828642"/>
-      <w:bookmarkEnd w:id="18"/>
+      <w:bookmarkStart w:id="16" w:name="__RefHeading___Toc1006_3466438741"/>
+      <w:bookmarkStart w:id="17" w:name="_Toc655828642"/>
+      <w:bookmarkEnd w:id="16"/>
       <w:r>
         <w:rPr/>
         <w:t>T</w:t>
       </w:r>
-      <w:bookmarkEnd w:id="19"/>
+      <w:bookmarkEnd w:id="17"/>
       <w:r>
         <w:rPr/>
         <w:t>rabajo en grupo</w:t>
@@ -3610,20 +4687,17 @@
         <w:pStyle w:val="ListParagraph"/>
         <w:ind w:left="0" w:hanging="0"/>
         <w:rPr>
-          <w:color w:val="FF3333"/>
-          <w:sz w:val="20"/>
-          <w:szCs w:val="20"/>
-          <w:lang w:val="gl-ES"/>
-        </w:rPr>
-      </w:pPr>
-      <w:r>
-        <w:rPr>
-          <w:color w:val="FF3333"/>
-          <w:sz w:val="20"/>
-          <w:szCs w:val="20"/>
-          <w:lang w:val="gl-ES"/>
-        </w:rPr>
-        <w:t>Se debe de explicar como se ha realizado la división de las tareas y su reparto entre los integrantes. Se debe de llevar un seguimiento de las tareas realizadas por cada alumno. Se debe de poder extraer del repositorio git los commits realizados por cada integrante.</w:t>
+          <w:color w:val="000000"/>
+        </w:rPr>
+      </w:pPr>
+      <w:r>
+        <w:rPr>
+          <w:color w:val="000000"/>
+          <w:sz w:val="20"/>
+          <w:szCs w:val="20"/>
+          <w:lang w:val="gl-ES"/>
+        </w:rPr>
+        <w:t>Realizado de forma individual por Iván García García</w:t>
       </w:r>
     </w:p>
     <w:p>
@@ -3646,14 +4720,14 @@
         <w:ind w:left="567" w:hanging="567"/>
         <w:rPr/>
       </w:pPr>
-      <w:bookmarkStart w:id="20" w:name="__RefHeading___Toc1008_3466438741"/>
-      <w:bookmarkStart w:id="21" w:name="_Toc65582865"/>
-      <w:bookmarkEnd w:id="20"/>
+      <w:bookmarkStart w:id="18" w:name="__RefHeading___Toc1008_3466438741"/>
+      <w:bookmarkStart w:id="19" w:name="_Toc65582865"/>
+      <w:bookmarkEnd w:id="18"/>
       <w:r>
         <w:rPr/>
         <w:t>Ejecución</w:t>
       </w:r>
-      <w:bookmarkEnd w:id="21"/>
+      <w:bookmarkEnd w:id="19"/>
     </w:p>
     <w:p>
       <w:pPr>
@@ -3677,6 +4751,7 @@
     <w:p>
       <w:pPr>
         <w:pStyle w:val="Normal"/>
+        <w:spacing w:before="0" w:after="120"/>
         <w:ind w:left="0" w:firstLine="567"/>
         <w:jc w:val="both"/>
         <w:rPr>
@@ -3688,43 +4763,16 @@
       </w:pPr>
       <w:r>
         <w:rPr>
-          <w:b/>
-          <w:bCs/>
-          <w:color w:val="auto"/>
-        </w:rPr>
-      </w:r>
-    </w:p>
-    <w:p>
-      <w:pPr>
-        <w:pStyle w:val="Normal"/>
-        <w:spacing w:before="0" w:after="120"/>
-        <w:ind w:left="0" w:hanging="0"/>
-        <w:jc w:val="both"/>
-        <w:rPr/>
-      </w:pPr>
-      <w:r>
-        <w:rPr>
           <w:color w:val="FF3333"/>
-          <w:sz w:val="20"/>
-          <w:szCs w:val="20"/>
-          <w:lang w:val="gl-ES"/>
-        </w:rPr>
-        <w:t>O alumnado</w:t>
-      </w:r>
-      <w:bookmarkStart w:id="22" w:name="_GoBack"/>
-      <w:bookmarkEnd w:id="22"/>
-      <w:r>
-        <w:rPr>
-          <w:color w:val="FF3333"/>
-          <w:sz w:val="20"/>
-          <w:szCs w:val="20"/>
-          <w:lang w:val="gl-ES"/>
-        </w:rPr>
-        <w:t xml:space="preserve"> realizará finalmente, unha demostración do funcionamento do proxecto.</w:t>
+          <w:sz w:val="52"/>
+          <w:szCs w:val="52"/>
+          <w:lang w:val="gl-ES"/>
+        </w:rPr>
+        <w:t>{VIDEO}</w:t>
       </w:r>
     </w:p>
     <w:sectPr>
-      <w:footerReference w:type="default" r:id="rId2"/>
+      <w:footerReference w:type="default" r:id="rId5"/>
       <w:type w:val="nextPage"/>
       <w:pgSz w:w="11906" w:h="16838"/>
       <w:pgMar w:left="1134" w:right="851" w:gutter="0" w:header="0" w:top="1134" w:footer="709" w:bottom="1134"/>
@@ -3743,7 +4791,7 @@
     <w:pPr>
       <w:pStyle w:val="Piedepgina"/>
       <w:spacing w:before="0" w:after="120"/>
-      <w:ind w:hanging="0"/>
+      <w:ind w:left="907" w:hanging="0"/>
       <w:rPr>
         <w:rFonts w:eastAsia="Arial Narrow"/>
         <w:szCs w:val="18"/>

</xml_diff>

<commit_message>
added version control register
</commit_message>
<xml_diff>
--- a/Plantillas/Memorias Proyecto.docx
+++ b/Plantillas/Memorias Proyecto.docx
@@ -966,7 +966,7 @@
               <w:pStyle w:val="Normal"/>
               <w:widowControl w:val="false"/>
               <w:suppressAutoHyphens w:val="false"/>
-              <w:overflowPunct w:val="false"/>
+              <w:overflowPunct w:val="true"/>
               <w:spacing w:before="0" w:after="0"/>
               <w:ind w:left="0" w:hanging="0"/>
               <w:rPr>
@@ -1420,60 +1420,6 @@
         <w:widowControl w:val="false"/>
         <w:spacing w:before="0" w:after="0"/>
         <w:ind w:left="0" w:right="-20" w:hanging="0"/>
-        <w:rPr>
-          <w:rFonts w:ascii="Arial" w:hAnsi="Arial" w:eastAsia="Arial" w:cs="Arial"/>
-          <w:sz w:val="16"/>
-          <w:szCs w:val="16"/>
-        </w:rPr>
-      </w:pPr>
-      <w:r>
-        <w:rPr>
-          <w:rFonts w:eastAsia="Arial" w:cs="Arial" w:ascii="Arial" w:hAnsi="Arial"/>
-          <w:sz w:val="16"/>
-          <w:szCs w:val="16"/>
-        </w:rPr>
-      </w:r>
-    </w:p>
-    <w:p>
-      <w:pPr>
-        <w:pStyle w:val="Normal"/>
-        <w:ind w:left="3540" w:hanging="0"/>
-        <w:rPr>
-          <w:rFonts w:ascii="Arial" w:hAnsi="Arial" w:eastAsia="Arial" w:cs="Arial"/>
-          <w:sz w:val="16"/>
-          <w:szCs w:val="16"/>
-        </w:rPr>
-      </w:pPr>
-      <w:r>
-        <w:rPr>
-          <w:rFonts w:eastAsia="Arial" w:cs="Arial" w:ascii="Arial" w:hAnsi="Arial"/>
-          <w:sz w:val="16"/>
-          <w:szCs w:val="16"/>
-        </w:rPr>
-      </w:r>
-    </w:p>
-    <w:p>
-      <w:pPr>
-        <w:pStyle w:val="Normal"/>
-        <w:ind w:left="3540" w:hanging="0"/>
-        <w:rPr>
-          <w:rFonts w:ascii="Arial" w:hAnsi="Arial" w:eastAsia="Arial" w:cs="Arial"/>
-          <w:sz w:val="16"/>
-          <w:szCs w:val="16"/>
-        </w:rPr>
-      </w:pPr>
-      <w:r>
-        <w:rPr>
-          <w:rFonts w:eastAsia="Arial" w:cs="Arial" w:ascii="Arial" w:hAnsi="Arial"/>
-          <w:sz w:val="16"/>
-          <w:szCs w:val="16"/>
-        </w:rPr>
-      </w:r>
-    </w:p>
-    <w:p>
-      <w:pPr>
-        <w:pStyle w:val="Normal"/>
-        <w:ind w:left="3540" w:hanging="0"/>
         <w:rPr>
           <w:rFonts w:ascii="Arial" w:hAnsi="Arial" w:eastAsia="Arial" w:cs="Arial"/>
           <w:sz w:val="16"/>
@@ -1590,17 +1536,7 @@
               <w:spacing w:before="0" w:after="0"/>
               <w:ind w:left="52" w:right="-20" w:firstLine="283"/>
               <w:jc w:val="center"/>
-              <w:rPr>
-                <w:rFonts w:cs="Arial"/>
-                <w:b/>
-                <w:b/>
-                <w:bCs/>
-                <w:color w:val="365F91"/>
-                <w:spacing w:val="1"/>
-                <w:w w:val="81"/>
-                <w:szCs w:val="16"/>
-                <w:lang w:val="gl-ES"/>
-              </w:rPr>
+              <w:rPr/>
             </w:pPr>
             <w:r>
               <w:rPr>
@@ -1634,17 +1570,7 @@
               <w:spacing w:before="0" w:after="0"/>
               <w:ind w:left="52" w:right="-20" w:firstLine="283"/>
               <w:jc w:val="center"/>
-              <w:rPr>
-                <w:rFonts w:cs="Arial"/>
-                <w:b/>
-                <w:b/>
-                <w:bCs/>
-                <w:color w:val="365F91"/>
-                <w:spacing w:val="1"/>
-                <w:w w:val="81"/>
-                <w:szCs w:val="16"/>
-                <w:lang w:val="gl-ES"/>
-              </w:rPr>
+              <w:rPr/>
             </w:pPr>
             <w:r>
               <w:rPr>
@@ -1679,17 +1605,7 @@
               <w:spacing w:before="0" w:after="0"/>
               <w:ind w:left="52" w:right="-20" w:firstLine="283"/>
               <w:jc w:val="center"/>
-              <w:rPr>
-                <w:rFonts w:cs="Arial"/>
-                <w:b/>
-                <w:b/>
-                <w:bCs/>
-                <w:color w:val="365F91"/>
-                <w:spacing w:val="1"/>
-                <w:w w:val="81"/>
-                <w:szCs w:val="16"/>
-                <w:lang w:val="gl-ES"/>
-              </w:rPr>
+              <w:rPr/>
             </w:pPr>
             <w:r>
               <w:rPr>
@@ -1734,6 +1650,7 @@
                 <w:color w:val="365F91"/>
                 <w:spacing w:val="1"/>
                 <w:w w:val="81"/>
+                <w:sz w:val="16"/>
                 <w:szCs w:val="16"/>
                 <w:lang w:val="gl-ES"/>
               </w:rPr>
@@ -1746,9 +1663,11 @@
                 <w:color w:val="365F91"/>
                 <w:spacing w:val="1"/>
                 <w:w w:val="81"/>
+                <w:sz w:val="16"/>
                 <w:szCs w:val="16"/>
                 <w:lang w:val="gl-ES"/>
               </w:rPr>
+              <w:t xml:space="preserve">0.0.1 Snapshot </w:t>
             </w:r>
           </w:p>
         </w:tc>
@@ -1776,6 +1695,7 @@
                 <w:bCs/>
                 <w:spacing w:val="1"/>
                 <w:w w:val="81"/>
+                <w:sz w:val="16"/>
                 <w:szCs w:val="16"/>
                 <w:lang w:val="gl-ES"/>
               </w:rPr>
@@ -1787,9 +1707,11 @@
                 <w:bCs/>
                 <w:spacing w:val="1"/>
                 <w:w w:val="81"/>
+                <w:sz w:val="16"/>
                 <w:szCs w:val="16"/>
                 <w:lang w:val="gl-ES"/>
               </w:rPr>
+              <w:t>01/02/23</w:t>
             </w:r>
           </w:p>
         </w:tc>
@@ -1832,6 +1754,7 @@
                 <w:szCs w:val="16"/>
                 <w:lang w:val="gl-ES"/>
               </w:rPr>
+              <w:t>Inicio del proyecto</w:t>
             </w:r>
           </w:p>
         </w:tc>
@@ -1862,6 +1785,7 @@
                 <w:color w:val="365F91"/>
                 <w:spacing w:val="1"/>
                 <w:w w:val="81"/>
+                <w:sz w:val="16"/>
                 <w:szCs w:val="16"/>
                 <w:lang w:val="gl-ES"/>
               </w:rPr>
@@ -1874,9 +1798,11 @@
                 <w:color w:val="365F91"/>
                 <w:spacing w:val="1"/>
                 <w:w w:val="81"/>
+                <w:sz w:val="16"/>
                 <w:szCs w:val="16"/>
                 <w:lang w:val="gl-ES"/>
               </w:rPr>
+              <w:t>0.0.2</w:t>
             </w:r>
           </w:p>
         </w:tc>
@@ -1903,6 +1829,7 @@
                 <w:bCs/>
                 <w:spacing w:val="1"/>
                 <w:w w:val="81"/>
+                <w:sz w:val="16"/>
                 <w:szCs w:val="16"/>
                 <w:lang w:val="gl-ES"/>
               </w:rPr>
@@ -1914,9 +1841,11 @@
                 <w:bCs/>
                 <w:spacing w:val="1"/>
                 <w:w w:val="81"/>
+                <w:sz w:val="16"/>
                 <w:szCs w:val="16"/>
                 <w:lang w:val="gl-ES"/>
               </w:rPr>
+              <w:t>01/03/23</w:t>
             </w:r>
           </w:p>
         </w:tc>
@@ -1958,6 +1887,7 @@
                 <w:szCs w:val="16"/>
                 <w:lang w:val="gl-ES"/>
               </w:rPr>
+              <w:t>Investigacion completa, toma de requisitos tomada y estructura del proyecto diseñada</w:t>
             </w:r>
           </w:p>
         </w:tc>
@@ -1988,6 +1918,7 @@
                 <w:color w:val="365F91"/>
                 <w:spacing w:val="1"/>
                 <w:w w:val="81"/>
+                <w:sz w:val="16"/>
                 <w:szCs w:val="16"/>
                 <w:lang w:val="gl-ES"/>
               </w:rPr>
@@ -2000,9 +1931,11 @@
                 <w:color w:val="365F91"/>
                 <w:spacing w:val="1"/>
                 <w:w w:val="81"/>
+                <w:sz w:val="16"/>
                 <w:szCs w:val="16"/>
                 <w:lang w:val="gl-ES"/>
               </w:rPr>
+              <w:t>0.1</w:t>
             </w:r>
           </w:p>
         </w:tc>
@@ -2029,6 +1962,7 @@
                 <w:bCs/>
                 <w:spacing w:val="1"/>
                 <w:w w:val="81"/>
+                <w:sz w:val="16"/>
                 <w:szCs w:val="16"/>
                 <w:lang w:val="gl-ES"/>
               </w:rPr>
@@ -2040,9 +1974,11 @@
                 <w:bCs/>
                 <w:spacing w:val="1"/>
                 <w:w w:val="81"/>
+                <w:sz w:val="16"/>
                 <w:szCs w:val="16"/>
                 <w:lang w:val="gl-ES"/>
               </w:rPr>
+              <w:t>22/03/23</w:t>
             </w:r>
           </w:p>
         </w:tc>
@@ -2084,6 +2020,7 @@
                 <w:szCs w:val="16"/>
                 <w:lang w:val="gl-ES"/>
               </w:rPr>
+              <w:t>Base de datos completa, proyecto base de backend listo y base de interfaz grafica completada</w:t>
             </w:r>
           </w:p>
         </w:tc>
@@ -2114,6 +2051,7 @@
                 <w:color w:val="365F91"/>
                 <w:spacing w:val="1"/>
                 <w:w w:val="81"/>
+                <w:sz w:val="16"/>
                 <w:szCs w:val="16"/>
                 <w:lang w:val="gl-ES"/>
               </w:rPr>
@@ -2126,9 +2064,11 @@
                 <w:color w:val="365F91"/>
                 <w:spacing w:val="1"/>
                 <w:w w:val="81"/>
+                <w:sz w:val="16"/>
                 <w:szCs w:val="16"/>
                 <w:lang w:val="gl-ES"/>
               </w:rPr>
+              <w:t>1.0.0</w:t>
             </w:r>
           </w:p>
         </w:tc>
@@ -2155,6 +2095,7 @@
                 <w:bCs/>
                 <w:spacing w:val="1"/>
                 <w:w w:val="81"/>
+                <w:sz w:val="16"/>
                 <w:szCs w:val="16"/>
                 <w:lang w:val="gl-ES"/>
               </w:rPr>
@@ -2166,9 +2107,11 @@
                 <w:bCs/>
                 <w:spacing w:val="1"/>
                 <w:w w:val="81"/>
+                <w:sz w:val="16"/>
                 <w:szCs w:val="16"/>
                 <w:lang w:val="gl-ES"/>
               </w:rPr>
+              <w:t>31/03/23</w:t>
             </w:r>
           </w:p>
         </w:tc>
@@ -2210,6 +2153,7 @@
                 <w:szCs w:val="16"/>
                 <w:lang w:val="gl-ES"/>
               </w:rPr>
+              <w:t>Primera entrega de seguimiento del proyecto</w:t>
             </w:r>
           </w:p>
         </w:tc>
@@ -2240,6 +2184,7 @@
                 <w:color w:val="365F91"/>
                 <w:spacing w:val="1"/>
                 <w:w w:val="81"/>
+                <w:sz w:val="16"/>
                 <w:szCs w:val="16"/>
                 <w:lang w:val="gl-ES"/>
               </w:rPr>
@@ -2252,9 +2197,11 @@
                 <w:color w:val="365F91"/>
                 <w:spacing w:val="1"/>
                 <w:w w:val="81"/>
+                <w:sz w:val="16"/>
                 <w:szCs w:val="16"/>
                 <w:lang w:val="gl-ES"/>
               </w:rPr>
+              <w:t>1.0.1</w:t>
             </w:r>
           </w:p>
         </w:tc>
@@ -2281,6 +2228,7 @@
                 <w:bCs/>
                 <w:spacing w:val="1"/>
                 <w:w w:val="81"/>
+                <w:sz w:val="16"/>
                 <w:szCs w:val="16"/>
                 <w:lang w:val="gl-ES"/>
               </w:rPr>
@@ -2292,9 +2240,11 @@
                 <w:bCs/>
                 <w:spacing w:val="1"/>
                 <w:w w:val="81"/>
+                <w:sz w:val="16"/>
                 <w:szCs w:val="16"/>
                 <w:lang w:val="gl-ES"/>
               </w:rPr>
+              <w:t>12/04/23</w:t>
             </w:r>
           </w:p>
         </w:tc>
@@ -2336,6 +2286,7 @@
                 <w:szCs w:val="16"/>
                 <w:lang w:val="gl-ES"/>
               </w:rPr>
+              <w:t>Correcciones del back-end,  correcciones de la interfaz grafica y desarrollo de la logica de front.</w:t>
             </w:r>
           </w:p>
         </w:tc>
@@ -2366,6 +2317,7 @@
                 <w:color w:val="365F91"/>
                 <w:spacing w:val="1"/>
                 <w:w w:val="81"/>
+                <w:sz w:val="16"/>
                 <w:szCs w:val="16"/>
                 <w:lang w:val="gl-ES"/>
               </w:rPr>
@@ -2378,9 +2330,11 @@
                 <w:color w:val="365F91"/>
                 <w:spacing w:val="1"/>
                 <w:w w:val="81"/>
+                <w:sz w:val="16"/>
                 <w:szCs w:val="16"/>
                 <w:lang w:val="gl-ES"/>
               </w:rPr>
+              <w:t>1.1</w:t>
             </w:r>
           </w:p>
         </w:tc>
@@ -2407,6 +2361,7 @@
                 <w:bCs/>
                 <w:spacing w:val="1"/>
                 <w:w w:val="81"/>
+                <w:sz w:val="16"/>
                 <w:szCs w:val="16"/>
                 <w:lang w:val="gl-ES"/>
               </w:rPr>
@@ -2418,9 +2373,11 @@
                 <w:bCs/>
                 <w:spacing w:val="1"/>
                 <w:w w:val="81"/>
+                <w:sz w:val="16"/>
                 <w:szCs w:val="16"/>
                 <w:lang w:val="gl-ES"/>
               </w:rPr>
+              <w:t>01/04/23</w:t>
             </w:r>
           </w:p>
         </w:tc>
@@ -2462,6 +2419,7 @@
                 <w:szCs w:val="16"/>
                 <w:lang w:val="gl-ES"/>
               </w:rPr>
+              <w:t>Segunda entrega de seguimiento del proyecto</w:t>
             </w:r>
           </w:p>
         </w:tc>
@@ -2492,6 +2450,7 @@
                 <w:color w:val="365F91"/>
                 <w:spacing w:val="1"/>
                 <w:w w:val="81"/>
+                <w:sz w:val="16"/>
                 <w:szCs w:val="16"/>
                 <w:lang w:val="gl-ES"/>
               </w:rPr>
@@ -2504,9 +2463,11 @@
                 <w:color w:val="365F91"/>
                 <w:spacing w:val="1"/>
                 <w:w w:val="81"/>
+                <w:sz w:val="16"/>
                 <w:szCs w:val="16"/>
                 <w:lang w:val="gl-ES"/>
               </w:rPr>
+              <w:t>1.1.1</w:t>
             </w:r>
           </w:p>
         </w:tc>
@@ -2533,6 +2494,7 @@
                 <w:bCs/>
                 <w:spacing w:val="1"/>
                 <w:w w:val="81"/>
+                <w:sz w:val="16"/>
                 <w:szCs w:val="16"/>
                 <w:lang w:val="gl-ES"/>
               </w:rPr>
@@ -2544,9 +2506,11 @@
                 <w:bCs/>
                 <w:spacing w:val="1"/>
                 <w:w w:val="81"/>
+                <w:sz w:val="16"/>
                 <w:szCs w:val="16"/>
                 <w:lang w:val="gl-ES"/>
               </w:rPr>
+              <w:t>03/05/23</w:t>
             </w:r>
           </w:p>
         </w:tc>
@@ -2588,6 +2552,7 @@
                 <w:szCs w:val="16"/>
                 <w:lang w:val="gl-ES"/>
               </w:rPr>
+              <w:t>Integracion de front-end y back-end, pruebas de integracion y corecciones en la integracion</w:t>
             </w:r>
           </w:p>
         </w:tc>
@@ -2618,6 +2583,7 @@
                 <w:color w:val="365F91"/>
                 <w:spacing w:val="1"/>
                 <w:w w:val="81"/>
+                <w:sz w:val="16"/>
                 <w:szCs w:val="16"/>
                 <w:lang w:val="gl-ES"/>
               </w:rPr>
@@ -2630,9 +2596,11 @@
                 <w:color w:val="365F91"/>
                 <w:spacing w:val="1"/>
                 <w:w w:val="81"/>
+                <w:sz w:val="16"/>
                 <w:szCs w:val="16"/>
                 <w:lang w:val="gl-ES"/>
               </w:rPr>
+              <w:t>1.1.2</w:t>
             </w:r>
           </w:p>
         </w:tc>
@@ -2659,6 +2627,7 @@
                 <w:bCs/>
                 <w:spacing w:val="1"/>
                 <w:w w:val="81"/>
+                <w:sz w:val="16"/>
                 <w:szCs w:val="16"/>
                 <w:lang w:val="gl-ES"/>
               </w:rPr>
@@ -2670,9 +2639,11 @@
                 <w:bCs/>
                 <w:spacing w:val="1"/>
                 <w:w w:val="81"/>
+                <w:sz w:val="16"/>
                 <w:szCs w:val="16"/>
                 <w:lang w:val="gl-ES"/>
               </w:rPr>
+              <w:t>20/05/23</w:t>
             </w:r>
           </w:p>
         </w:tc>
@@ -2714,6 +2685,7 @@
                 <w:szCs w:val="16"/>
                 <w:lang w:val="gl-ES"/>
               </w:rPr>
+              <w:t>Implementacion de restriciones en el front, implementacion de excepciones en el back y correccion de errores y pruebas adicionales</w:t>
             </w:r>
           </w:p>
         </w:tc>
@@ -2744,6 +2716,7 @@
                 <w:color w:val="365F91"/>
                 <w:spacing w:val="1"/>
                 <w:w w:val="81"/>
+                <w:sz w:val="16"/>
                 <w:szCs w:val="16"/>
                 <w:lang w:val="gl-ES"/>
               </w:rPr>
@@ -2756,9 +2729,11 @@
                 <w:color w:val="365F91"/>
                 <w:spacing w:val="1"/>
                 <w:w w:val="81"/>
+                <w:sz w:val="16"/>
                 <w:szCs w:val="16"/>
                 <w:lang w:val="gl-ES"/>
               </w:rPr>
+              <w:t>1.1.3</w:t>
             </w:r>
           </w:p>
         </w:tc>
@@ -2785,6 +2760,7 @@
                 <w:bCs/>
                 <w:spacing w:val="1"/>
                 <w:w w:val="81"/>
+                <w:sz w:val="16"/>
                 <w:szCs w:val="16"/>
                 <w:lang w:val="gl-ES"/>
               </w:rPr>
@@ -2796,9 +2772,11 @@
                 <w:bCs/>
                 <w:spacing w:val="1"/>
                 <w:w w:val="81"/>
+                <w:sz w:val="16"/>
                 <w:szCs w:val="16"/>
                 <w:lang w:val="gl-ES"/>
               </w:rPr>
+              <w:t>29/05/23</w:t>
             </w:r>
           </w:p>
         </w:tc>
@@ -2840,6 +2818,7 @@
                 <w:szCs w:val="16"/>
                 <w:lang w:val="gl-ES"/>
               </w:rPr>
+              <w:t>Implementacion de SpringSecurity, features menores, correcciones finales y documentacion.</w:t>
             </w:r>
           </w:p>
         </w:tc>
@@ -2870,6 +2849,7 @@
                 <w:color w:val="365F91"/>
                 <w:spacing w:val="1"/>
                 <w:w w:val="81"/>
+                <w:sz w:val="16"/>
                 <w:szCs w:val="16"/>
                 <w:lang w:val="gl-ES"/>
               </w:rPr>
@@ -2882,9 +2862,11 @@
                 <w:color w:val="365F91"/>
                 <w:spacing w:val="1"/>
                 <w:w w:val="81"/>
+                <w:sz w:val="16"/>
                 <w:szCs w:val="16"/>
                 <w:lang w:val="gl-ES"/>
               </w:rPr>
+              <w:t>1.2</w:t>
             </w:r>
           </w:p>
         </w:tc>
@@ -2911,6 +2893,7 @@
                 <w:bCs/>
                 <w:spacing w:val="1"/>
                 <w:w w:val="81"/>
+                <w:sz w:val="16"/>
                 <w:szCs w:val="16"/>
                 <w:lang w:val="gl-ES"/>
               </w:rPr>
@@ -2922,9 +2905,11 @@
                 <w:bCs/>
                 <w:spacing w:val="1"/>
                 <w:w w:val="81"/>
+                <w:sz w:val="16"/>
                 <w:szCs w:val="16"/>
                 <w:lang w:val="gl-ES"/>
               </w:rPr>
+              <w:t>30/05/23</w:t>
             </w:r>
           </w:p>
         </w:tc>
@@ -2966,132 +2951,7 @@
                 <w:szCs w:val="16"/>
                 <w:lang w:val="gl-ES"/>
               </w:rPr>
-            </w:r>
-          </w:p>
-        </w:tc>
-      </w:tr>
-      <w:tr>
-        <w:trPr/>
-        <w:tc>
-          <w:tcPr>
-            <w:tcW w:w="1291" w:type="dxa"/>
-            <w:tcBorders>
-              <w:left w:val="single" w:sz="4" w:space="0" w:color="365F91"/>
-              <w:bottom w:val="single" w:sz="4" w:space="0" w:color="365F91"/>
-            </w:tcBorders>
-            <w:shd w:color="auto" w:fill="auto" w:val="clear"/>
-          </w:tcPr>
-          <w:p>
-            <w:pPr>
-              <w:pStyle w:val="Normal"/>
-              <w:widowControl w:val="false"/>
-              <w:spacing w:before="0" w:after="0"/>
-              <w:ind w:left="52" w:right="-20" w:firstLine="283"/>
-              <w:jc w:val="center"/>
-              <w:rPr>
-                <w:rFonts w:cs="Arial"/>
-                <w:b/>
-                <w:b/>
-                <w:bCs/>
-                <w:color w:val="365F91"/>
-                <w:spacing w:val="1"/>
-                <w:w w:val="81"/>
-                <w:szCs w:val="16"/>
-                <w:lang w:val="gl-ES"/>
-              </w:rPr>
-            </w:pPr>
-            <w:r>
-              <w:rPr>
-                <w:rFonts w:cs="Arial"/>
-                <w:b/>
-                <w:bCs/>
-                <w:color w:val="365F91"/>
-                <w:spacing w:val="1"/>
-                <w:w w:val="81"/>
-                <w:szCs w:val="16"/>
-                <w:lang w:val="gl-ES"/>
-              </w:rPr>
-            </w:r>
-          </w:p>
-        </w:tc>
-        <w:tc>
-          <w:tcPr>
-            <w:tcW w:w="1257" w:type="dxa"/>
-            <w:tcBorders>
-              <w:left w:val="single" w:sz="4" w:space="0" w:color="365F91"/>
-              <w:bottom w:val="single" w:sz="4" w:space="0" w:color="365F91"/>
-            </w:tcBorders>
-            <w:shd w:color="auto" w:fill="auto" w:val="clear"/>
-          </w:tcPr>
-          <w:p>
-            <w:pPr>
-              <w:pStyle w:val="Normal"/>
-              <w:widowControl w:val="false"/>
-              <w:spacing w:before="0" w:after="0"/>
-              <w:ind w:left="52" w:right="-20" w:firstLine="283"/>
-              <w:jc w:val="center"/>
-              <w:rPr>
-                <w:rFonts w:cs="Arial"/>
-                <w:b/>
-                <w:b/>
-                <w:bCs/>
-                <w:spacing w:val="1"/>
-                <w:w w:val="81"/>
-                <w:szCs w:val="16"/>
-                <w:lang w:val="gl-ES"/>
-              </w:rPr>
-            </w:pPr>
-            <w:r>
-              <w:rPr>
-                <w:rFonts w:cs="Arial"/>
-                <w:b/>
-                <w:bCs/>
-                <w:spacing w:val="1"/>
-                <w:w w:val="81"/>
-                <w:szCs w:val="16"/>
-                <w:lang w:val="gl-ES"/>
-              </w:rPr>
-            </w:r>
-          </w:p>
-        </w:tc>
-        <w:tc>
-          <w:tcPr>
-            <w:tcW w:w="6383" w:type="dxa"/>
-            <w:tcBorders>
-              <w:left w:val="single" w:sz="4" w:space="0" w:color="365F91"/>
-              <w:bottom w:val="single" w:sz="4" w:space="0" w:color="365F91"/>
-              <w:right w:val="single" w:sz="4" w:space="0" w:color="365F91"/>
-            </w:tcBorders>
-            <w:shd w:color="auto" w:fill="auto" w:val="clear"/>
-          </w:tcPr>
-          <w:p>
-            <w:pPr>
-              <w:pStyle w:val="Normal"/>
-              <w:widowControl w:val="false"/>
-              <w:spacing w:before="0" w:after="0"/>
-              <w:ind w:left="52" w:right="-20" w:firstLine="283"/>
-              <w:jc w:val="center"/>
-              <w:rPr>
-                <w:rFonts w:cs="Arial"/>
-                <w:b/>
-                <w:b/>
-                <w:bCs/>
-                <w:spacing w:val="1"/>
-                <w:w w:val="81"/>
-                <w:szCs w:val="16"/>
-                <w:lang w:val="gl-ES"/>
-              </w:rPr>
-            </w:pPr>
-            <w:r>
-              <w:rPr>
-                <w:rFonts w:cs="Arial"/>
-                <w:b/>
-                <w:bCs/>
-                <w:spacing w:val="1"/>
-                <w:w w:val="81"/>
-                <w:szCs w:val="16"/>
-                <w:lang w:val="gl-ES"/>
-              </w:rPr>
+              <w:t>Entrega final proyecto</w:t>
             </w:r>
           </w:p>
         </w:tc>
@@ -4494,7 +4354,6 @@
       </w:r>
       <w:r>
         <w:rPr>
-          <w:rFonts w:ascii="Verdana" w:hAnsi="Verdana"/>
           <w:b w:val="false"/>
           <w:bCs w:val="false"/>
           <w:i w:val="false"/>
@@ -4512,14 +4371,7 @@
           <w:sz w:val="22"/>
           <w:szCs w:val="22"/>
         </w:rPr>
-        <w:t xml:space="preserve"> </w:t>
-      </w:r>
-      <w:r>
-        <w:rPr>
-          <w:sz w:val="22"/>
-          <w:szCs w:val="22"/>
-        </w:rPr>
-        <w:t xml:space="preserve">Eso da un total de </w:t>
+        <w:t xml:space="preserve"> Eso da un total de </w:t>
       </w:r>
       <w:r>
         <w:rPr>
@@ -4567,19 +4419,17 @@
         <w:jc w:val="both"/>
         <w:rPr/>
       </w:pPr>
-      <w:hyperlink r:id="rId4">
-        <w:r>
-          <w:rPr>
-            <w:rStyle w:val="EnlacedeInternet"/>
-            <w:i/>
-            <w:color w:val="FF0000"/>
-            <w:sz w:val="20"/>
-            <w:szCs w:val="20"/>
-            <w:lang w:val="es-ES"/>
-          </w:rPr>
-          <w:t>https://es.talent.com/salary?job=desarrollador+full+stack</w:t>
-        </w:r>
-      </w:hyperlink>
+      <w:r>
+        <w:rPr>
+          <w:rStyle w:val="EnlacedeInternet"/>
+          <w:i/>
+          <w:color w:val="FF0000"/>
+          <w:sz w:val="20"/>
+          <w:szCs w:val="20"/>
+          <w:lang w:val="es-ES"/>
+        </w:rPr>
+        <w:t>https://es.talent.com/salary?job=desarrollador+full+stack</w:t>
+      </w:r>
     </w:p>
     <w:p>
       <w:pPr>
@@ -4593,9 +4443,8 @@
       </w:pPr>
       <w:r>
         <w:rPr>
-          <w:i/>
-          <w:color w:val="FF0000"/>
-          <w:lang w:val="es-ES"/>
+          <w:sz w:val="20"/>
+          <w:szCs w:val="20"/>
         </w:rPr>
       </w:r>
     </w:p>
@@ -4772,7 +4621,7 @@
       </w:r>
     </w:p>
     <w:sectPr>
-      <w:footerReference w:type="default" r:id="rId5"/>
+      <w:footerReference w:type="default" r:id="rId3"/>
       <w:type w:val="nextPage"/>
       <w:pgSz w:w="11906" w:h="16838"/>
       <w:pgMar w:left="1134" w:right="851" w:gutter="0" w:header="0" w:top="1134" w:footer="709" w:bottom="1134"/>
@@ -5453,7 +5302,7 @@
     <w:pPr>
       <w:widowControl/>
       <w:suppressAutoHyphens w:val="true"/>
-      <w:overflowPunct w:val="true"/>
+      <w:overflowPunct w:val="false"/>
       <w:bidi w:val="0"/>
       <w:spacing w:before="0" w:after="120"/>
       <w:ind w:left="907" w:firstLine="283"/>
@@ -6369,7 +6218,7 @@
         <w:tab w:val="clear" w:pos="907"/>
       </w:tabs>
       <w:suppressAutoHyphens w:val="false"/>
-      <w:overflowPunct w:val="false"/>
+      <w:overflowPunct w:val="true"/>
       <w:spacing w:lineRule="auto" w:line="259" w:before="240" w:after="0"/>
       <w:outlineLvl w:val="9"/>
     </w:pPr>
@@ -6392,7 +6241,7 @@
     <w:rsid w:val="003d528a"/>
     <w:pPr>
       <w:suppressAutoHyphens w:val="false"/>
-      <w:overflowPunct w:val="false"/>
+      <w:overflowPunct w:val="true"/>
       <w:spacing w:lineRule="auto" w:line="259" w:before="0" w:after="100"/>
       <w:ind w:left="220" w:hanging="0"/>
     </w:pPr>
@@ -6414,7 +6263,7 @@
     <w:rsid w:val="003d528a"/>
     <w:pPr>
       <w:suppressAutoHyphens w:val="false"/>
-      <w:overflowPunct w:val="false"/>
+      <w:overflowPunct w:val="true"/>
       <w:spacing w:lineRule="auto" w:line="259" w:before="0" w:after="100"/>
       <w:ind w:left="440" w:hanging="0"/>
     </w:pPr>
@@ -6442,6 +6291,19 @@
       <w:rFonts w:ascii="Tahoma" w:hAnsi="Tahoma" w:cs="Tahoma"/>
       <w:sz w:val="16"/>
       <w:szCs w:val="16"/>
+    </w:rPr>
+  </w:style>
+  <w:style w:type="paragraph" w:styleId="Ttulodelatabla">
+    <w:name w:val="Título de la tabla"/>
+    <w:basedOn w:val="Contenidodelatabla"/>
+    <w:qFormat/>
+    <w:pPr>
+      <w:suppressLineNumbers/>
+      <w:jc w:val="center"/>
+    </w:pPr>
+    <w:rPr>
+      <w:b/>
+      <w:bCs/>
     </w:rPr>
   </w:style>
   <w:style w:type="numbering" w:styleId="NoList" w:default="1">

</xml_diff>